<commit_message>
Updates to documentation for 1.1 Added Mono version to source tree
</commit_message>
<xml_diff>
--- a/bio/Doc/Onboarding using Visual Studio with .NET Bio.docx
+++ b/bio/Doc/Onboarding using Visual Studio with .NET Bio.docx
@@ -1,6 +1,6 @@
 
 <file path=word/document.xml><?xml version="1.0" encoding="utf-8"?>
-<w:document xmlns:wpc="http://schemas.microsoft.com/office/word/2010/wordprocessingCanvas" xmlns:mc="http://schemas.openxmlformats.org/markup-compatibility/2006" xmlns:o="urn:schemas-microsoft-com:office:office" xmlns:r="http://schemas.openxmlformats.org/officeDocument/2006/relationships" xmlns:m="http://schemas.openxmlformats.org/officeDocument/2006/math" xmlns:v="urn:schemas-microsoft-com:vml" xmlns:wp14="http://schemas.microsoft.com/office/word/2010/wordprocessingDrawing" xmlns:wp="http://schemas.openxmlformats.org/drawingml/2006/wordprocessingDrawing" xmlns:w10="urn:schemas-microsoft-com:office:word" xmlns:w="http://schemas.openxmlformats.org/wordprocessingml/2006/main" xmlns:w14="http://schemas.microsoft.com/office/word/2010/wordml" xmlns:wpg="http://schemas.microsoft.com/office/word/2010/wordprocessingGroup" xmlns:wpi="http://schemas.microsoft.com/office/word/2010/wordprocessingInk" xmlns:wne="http://schemas.microsoft.com/office/word/2006/wordml" xmlns:wps="http://schemas.microsoft.com/office/word/2010/wordprocessingShape" mc:Ignorable="w14 wp14">
+<w:document xmlns:wpc="http://schemas.microsoft.com/office/word/2010/wordprocessingCanvas" xmlns:mc="http://schemas.openxmlformats.org/markup-compatibility/2006" xmlns:o="urn:schemas-microsoft-com:office:office" xmlns:r="http://schemas.openxmlformats.org/officeDocument/2006/relationships" xmlns:m="http://schemas.openxmlformats.org/officeDocument/2006/math" xmlns:v="urn:schemas-microsoft-com:vml" xmlns:wp14="http://schemas.microsoft.com/office/word/2010/wordprocessingDrawing" xmlns:wp="http://schemas.openxmlformats.org/drawingml/2006/wordprocessingDrawing" xmlns:w10="urn:schemas-microsoft-com:office:word" xmlns:w="http://schemas.openxmlformats.org/wordprocessingml/2006/main" xmlns:w14="http://schemas.microsoft.com/office/word/2010/wordml" xmlns:w15="http://schemas.microsoft.com/office/word/2012/wordml" xmlns:wpg="http://schemas.microsoft.com/office/word/2010/wordprocessingGroup" xmlns:wpi="http://schemas.microsoft.com/office/word/2010/wordprocessingInk" xmlns:wne="http://schemas.microsoft.com/office/word/2006/wordml" xmlns:wps="http://schemas.microsoft.com/office/word/2010/wordprocessingShape" mc:Ignorable="w14 w15 wp14">
   <w:body>
     <w:tbl>
       <w:tblPr>
@@ -29,8 +29,6 @@
             <w:pPr>
               <w:pStyle w:val="BodyText"/>
             </w:pPr>
-            <w:bookmarkStart w:id="0" w:name="_GoBack"/>
-            <w:bookmarkEnd w:id="0"/>
             <w:r>
               <w:rPr>
                 <w:noProof/>
@@ -51,7 +49,7 @@
                           <pic:cNvPicPr/>
                         </pic:nvPicPr>
                         <pic:blipFill>
-                          <a:blip r:embed="rId11" cstate="print"/>
+                          <a:blip r:embed="rId10" cstate="print"/>
                           <a:stretch>
                             <a:fillRect/>
                           </a:stretch>
@@ -104,7 +102,22 @@
         <w:t xml:space="preserve">Version </w:t>
       </w:r>
       <w:r>
-        <w:t>1.0 - November, 2011</w:t>
+        <w:t>1.</w:t>
+      </w:r>
+      <w:r>
+        <w:t>1</w:t>
+      </w:r>
+      <w:r>
+        <w:t xml:space="preserve"> </w:t>
+      </w:r>
+      <w:r>
+        <w:t>–</w:t>
+      </w:r>
+      <w:r>
+        <w:t xml:space="preserve"> </w:t>
+      </w:r>
+      <w:r>
+        <w:t>June, 2013</w:t>
       </w:r>
     </w:p>
     <w:p>
@@ -144,31 +157,31 @@
         <w:t xml:space="preserve"> documentation, </w:t>
       </w:r>
       <w:r>
-        <w:t xml:space="preserve"> see </w:t>
+        <w:t xml:space="preserve">see </w:t>
       </w:r>
       <w:r>
         <w:br/>
       </w:r>
+      <w:hyperlink r:id="rId11" w:history="1">
+        <w:r>
+          <w:rPr>
+            <w:rStyle w:val="Hyperlink"/>
+          </w:rPr>
+          <w:t>http://bio.codeplex.com/documentation</w:t>
+        </w:r>
+      </w:hyperlink>
+    </w:p>
+    <w:p>
+      <w:pPr>
+        <w:pStyle w:val="BodyText"/>
+      </w:pPr>
+      <w:r>
+        <w:t>For updates to .NET Bio</w:t>
+      </w:r>
+      <w:r>
+        <w:t xml:space="preserve">, see </w:t>
+      </w:r>
       <w:hyperlink r:id="rId12" w:history="1">
-        <w:r>
-          <w:rPr>
-            <w:rStyle w:val="Hyperlink"/>
-          </w:rPr>
-          <w:t>http://bio.codeplex.com/documentation</w:t>
-        </w:r>
-      </w:hyperlink>
-    </w:p>
-    <w:p>
-      <w:pPr>
-        <w:pStyle w:val="BodyText"/>
-      </w:pPr>
-      <w:r>
-        <w:t>For updates to .NET Bio</w:t>
-      </w:r>
-      <w:r>
-        <w:t xml:space="preserve">, see </w:t>
-      </w:r>
-      <w:hyperlink r:id="rId13" w:history="1">
         <w:r>
           <w:rPr>
             <w:rStyle w:val="Hyperlink"/>
@@ -242,13 +255,13 @@
       <w:r>
         <w:br w:type="page"/>
       </w:r>
-      <w:bookmarkStart w:id="1" w:name="_Toc312054230"/>
-      <w:bookmarkStart w:id="2" w:name="_Toc147731055"/>
+      <w:bookmarkStart w:id="0" w:name="_Toc312054230"/>
+      <w:bookmarkStart w:id="1" w:name="_Toc147731055"/>
       <w:r>
         <w:lastRenderedPageBreak/>
         <w:t>Contents</w:t>
       </w:r>
-      <w:bookmarkEnd w:id="1"/>
+      <w:bookmarkEnd w:id="0"/>
     </w:p>
     <w:p>
       <w:pPr>
@@ -1264,7 +1277,7 @@
         </w:rPr>
         <w:br w:type="page"/>
       </w:r>
-      <w:bookmarkEnd w:id="2"/>
+      <w:bookmarkEnd w:id="1"/>
       <w:r>
         <w:rPr>
           <w:rStyle w:val="Small"/>
@@ -1396,11 +1409,147 @@
       <w:pPr>
         <w:pStyle w:val="Heading1"/>
       </w:pPr>
-      <w:bookmarkStart w:id="3" w:name="_Toc312054231"/>
+      <w:bookmarkStart w:id="2" w:name="_Toc312054231"/>
       <w:r>
         <w:lastRenderedPageBreak/>
         <w:t>Introduction</w:t>
       </w:r>
+      <w:bookmarkEnd w:id="2"/>
+    </w:p>
+    <w:p>
+      <w:pPr>
+        <w:pStyle w:val="BodyText"/>
+      </w:pPr>
+      <w:r>
+        <w:t>This document will get you up and running with th</w:t>
+      </w:r>
+      <w:r>
+        <w:t>e development practices and coding standards used</w:t>
+      </w:r>
+      <w:r>
+        <w:t xml:space="preserve"> in the .NET Bio project</w:t>
+      </w:r>
+      <w:r>
+        <w:t>.  Your first steps will be to:</w:t>
+      </w:r>
+    </w:p>
+    <w:p>
+      <w:pPr>
+        <w:pStyle w:val="BulletList"/>
+      </w:pPr>
+      <w:r>
+        <w:t>Get ‘wired’ into the team by joining discussion</w:t>
+      </w:r>
+      <w:r>
+        <w:t xml:space="preserve"> lists</w:t>
+      </w:r>
+      <w:r>
+        <w:t xml:space="preserve"> and </w:t>
+      </w:r>
+      <w:r>
+        <w:t>email notifications</w:t>
+      </w:r>
+      <w:r>
+        <w:t xml:space="preserve">, locating </w:t>
+      </w:r>
+      <w:r>
+        <w:t xml:space="preserve">relevant </w:t>
+      </w:r>
+      <w:r>
+        <w:t>web sites, and browsing the documentation</w:t>
+      </w:r>
+      <w:r>
+        <w:t>.</w:t>
+      </w:r>
+    </w:p>
+    <w:p>
+      <w:pPr>
+        <w:pStyle w:val="BulletList"/>
+      </w:pPr>
+      <w:r>
+        <w:t>Install the necessary tools</w:t>
+      </w:r>
+      <w:r>
+        <w:t>.</w:t>
+      </w:r>
+    </w:p>
+    <w:p>
+      <w:pPr>
+        <w:pStyle w:val="BulletList"/>
+      </w:pPr>
+      <w:r>
+        <w:t>Create and configure your development environment</w:t>
+      </w:r>
+      <w:r>
+        <w:t>.</w:t>
+      </w:r>
+    </w:p>
+    <w:p>
+      <w:pPr>
+        <w:pStyle w:val="BodyText"/>
+      </w:pPr>
+      <w:r>
+        <w:t>We will cover all these steps in the following sections.</w:t>
+      </w:r>
+    </w:p>
+    <w:p>
+      <w:pPr>
+        <w:pStyle w:val="BodyText"/>
+        <w:rPr>
+          <w:color w:val="000000"/>
+        </w:rPr>
+      </w:pPr>
+      <w:r>
+        <w:rPr>
+          <w:b/>
+        </w:rPr>
+        <w:t>NOTE:</w:t>
+      </w:r>
+      <w:r>
+        <w:rPr>
+          <w:color w:val="000000"/>
+        </w:rPr>
+        <w:t xml:space="preserve">  </w:t>
+      </w:r>
+      <w:r>
+        <w:t xml:space="preserve">This </w:t>
+      </w:r>
+      <w:r>
+        <w:t xml:space="preserve">is a living </w:t>
+      </w:r>
+      <w:r>
+        <w:t xml:space="preserve">document.  If you find mistakes or areas that are confusing as you go through the process of getting setup, </w:t>
+      </w:r>
+      <w:r>
+        <w:t>please log a work item to update the doc</w:t>
+      </w:r>
+      <w:r>
+        <w:t>.  Thanks!</w:t>
+      </w:r>
+    </w:p>
+    <w:p>
+      <w:pPr>
+        <w:pStyle w:val="Heading1"/>
+      </w:pPr>
+      <w:bookmarkStart w:id="3" w:name="_Toc312054232"/>
+      <w:r>
+        <w:t>Set</w:t>
+      </w:r>
+      <w:r>
+        <w:t xml:space="preserve"> </w:t>
+      </w:r>
+      <w:r>
+        <w:t>U</w:t>
+      </w:r>
+      <w:r>
+        <w:t xml:space="preserve">p </w:t>
+      </w:r>
+      <w:r>
+        <w:t>Your</w:t>
+      </w:r>
+      <w:r>
+        <w:t xml:space="preserve"> Environment</w:t>
+      </w:r>
       <w:bookmarkEnd w:id="3"/>
     </w:p>
     <w:p>
@@ -1408,67 +1557,25 @@
         <w:pStyle w:val="BodyText"/>
       </w:pPr>
       <w:r>
-        <w:t>This document will get you up and running with th</w:t>
-      </w:r>
-      <w:r>
-        <w:t>e development practices and coding standards used</w:t>
-      </w:r>
-      <w:r>
-        <w:t xml:space="preserve"> in the .NET Bio project</w:t>
-      </w:r>
-      <w:r>
-        <w:t>.  Your first steps will be to:</w:t>
-      </w:r>
-    </w:p>
-    <w:p>
-      <w:pPr>
-        <w:pStyle w:val="BulletList"/>
-      </w:pPr>
-      <w:r>
-        <w:t>Get ‘wired’ into the team by joining discussion</w:t>
-      </w:r>
-      <w:r>
-        <w:t xml:space="preserve"> lists</w:t>
-      </w:r>
-      <w:r>
-        <w:t xml:space="preserve"> and </w:t>
-      </w:r>
-      <w:r>
-        <w:t>email notifications</w:t>
-      </w:r>
-      <w:r>
-        <w:t xml:space="preserve">, locating </w:t>
-      </w:r>
-      <w:r>
-        <w:t xml:space="preserve">relevant </w:t>
-      </w:r>
-      <w:r>
-        <w:t>web sites, and browsing the documentation</w:t>
-      </w:r>
-      <w:r>
-        <w:t>.</w:t>
-      </w:r>
-    </w:p>
-    <w:p>
-      <w:pPr>
-        <w:pStyle w:val="BulletList"/>
-      </w:pPr>
-      <w:r>
-        <w:t>Install the necessary tools</w:t>
-      </w:r>
-      <w:r>
-        <w:t>.</w:t>
-      </w:r>
-    </w:p>
-    <w:p>
-      <w:pPr>
-        <w:pStyle w:val="BulletList"/>
-      </w:pPr>
-      <w:r>
-        <w:t>Create and configure your development environment</w:t>
-      </w:r>
-      <w:r>
-        <w:t>.</w:t>
+        <w:t xml:space="preserve">The </w:t>
+      </w:r>
+      <w:r>
+        <w:t>.NET Bio</w:t>
+      </w:r>
+      <w:r>
+        <w:t xml:space="preserve"> project on </w:t>
+      </w:r>
+      <w:r>
+        <w:t>CodePlex</w:t>
+      </w:r>
+      <w:r>
+        <w:t xml:space="preserve"> uses Visual Studio Team Foundation Server (TFS) to manage the development process.</w:t>
+      </w:r>
+      <w:r>
+        <w:t xml:space="preserve">  Team Foundation Server includes the collaboration components that support team development.  This includes tools such as source code control, work item/bug tracking, and document management among others.  </w:t>
+      </w:r>
+      <w:r>
+        <w:t xml:space="preserve">  </w:t>
       </w:r>
     </w:p>
     <w:p>
@@ -1476,118 +1583,24 @@
         <w:pStyle w:val="BodyText"/>
       </w:pPr>
       <w:r>
-        <w:t>We will cover all these steps in the following sections.</w:t>
+        <w:t xml:space="preserve">There are a few different Source Control programs which can connect to the TFS repository on </w:t>
+      </w:r>
+      <w:r>
+        <w:t>CodePlex</w:t>
+      </w:r>
+      <w:r>
+        <w:t xml:space="preserve">, but the information provided in this document is tailored for use of the Microsoft Visual Studio toolset.  If you wish to use one of the other supported source control tools, please see the documentation on </w:t>
+      </w:r>
+      <w:r>
+        <w:t>CodePlex</w:t>
+      </w:r>
+      <w:r>
+        <w:t xml:space="preserve"> on how to connect with the source code.</w:t>
       </w:r>
     </w:p>
     <w:p>
       <w:pPr>
         <w:pStyle w:val="BodyText"/>
-        <w:rPr>
-          <w:color w:val="000000"/>
-        </w:rPr>
-      </w:pPr>
-      <w:r>
-        <w:rPr>
-          <w:b/>
-        </w:rPr>
-        <w:t>NOTE:</w:t>
-      </w:r>
-      <w:r>
-        <w:rPr>
-          <w:color w:val="000000"/>
-        </w:rPr>
-        <w:t xml:space="preserve">  </w:t>
-      </w:r>
-      <w:r>
-        <w:t xml:space="preserve">This </w:t>
-      </w:r>
-      <w:r>
-        <w:t xml:space="preserve">is a living </w:t>
-      </w:r>
-      <w:r>
-        <w:t xml:space="preserve">document.  If you find mistakes or areas that are confusing as you go through the process of getting setup, </w:t>
-      </w:r>
-      <w:r>
-        <w:t>please log a work item to update the doc</w:t>
-      </w:r>
-      <w:r>
-        <w:t>.  Thanks!</w:t>
-      </w:r>
-    </w:p>
-    <w:p>
-      <w:pPr>
-        <w:pStyle w:val="Heading1"/>
-      </w:pPr>
-      <w:bookmarkStart w:id="4" w:name="_Toc312054232"/>
-      <w:r>
-        <w:t>Set</w:t>
-      </w:r>
-      <w:r>
-        <w:t xml:space="preserve"> </w:t>
-      </w:r>
-      <w:r>
-        <w:t>U</w:t>
-      </w:r>
-      <w:r>
-        <w:t xml:space="preserve">p </w:t>
-      </w:r>
-      <w:r>
-        <w:t>Your</w:t>
-      </w:r>
-      <w:r>
-        <w:t xml:space="preserve"> Environment</w:t>
-      </w:r>
-      <w:bookmarkEnd w:id="4"/>
-    </w:p>
-    <w:p>
-      <w:pPr>
-        <w:pStyle w:val="BodyText"/>
-      </w:pPr>
-      <w:r>
-        <w:t xml:space="preserve">The </w:t>
-      </w:r>
-      <w:r>
-        <w:t>.NET Bio</w:t>
-      </w:r>
-      <w:r>
-        <w:t xml:space="preserve"> project on </w:t>
-      </w:r>
-      <w:r>
-        <w:t>CodePlex</w:t>
-      </w:r>
-      <w:r>
-        <w:t xml:space="preserve"> uses Visual Studio Team Foundation Server (TFS) to manage the development process.</w:t>
-      </w:r>
-      <w:r>
-        <w:t xml:space="preserve">  Team Foundation Server includes the collaboration components that support team development.  This includes tools such as source code control, work item/bug tracking, and document management among others.  </w:t>
-      </w:r>
-      <w:r>
-        <w:t xml:space="preserve">  </w:t>
-      </w:r>
-    </w:p>
-    <w:p>
-      <w:pPr>
-        <w:pStyle w:val="BodyText"/>
-      </w:pPr>
-      <w:r>
-        <w:t xml:space="preserve">There are a few different Source Control programs which can connect to the TFS repository on </w:t>
-      </w:r>
-      <w:r>
-        <w:t>CodePlex</w:t>
-      </w:r>
-      <w:r>
-        <w:t xml:space="preserve">, but the information provided in this document is tailored for use of the Microsoft Visual Studio toolset.  If you wish to use one of the other supported source control tools, please see the documentation on </w:t>
-      </w:r>
-      <w:r>
-        <w:t>CodePlex</w:t>
-      </w:r>
-      <w:r>
-        <w:t xml:space="preserve"> on how to connect with the source code.</w:t>
-      </w:r>
-    </w:p>
-    <w:p>
-      <w:pPr>
-        <w:pStyle w:val="BodyText"/>
       </w:pPr>
       <w:r>
         <w:t xml:space="preserve">Visual Studio includes most of </w:t>
@@ -1637,7 +1650,7 @@
       <w:r>
         <w:t xml:space="preserve"> via the </w:t>
       </w:r>
-      <w:hyperlink r:id="rId14" w:history="1">
+      <w:hyperlink r:id="rId13" w:history="1">
         <w:r>
           <w:rPr>
             <w:rStyle w:val="Hyperlink"/>
@@ -1723,20 +1736,14 @@
           <w:rFonts w:cstheme="minorHAnsi"/>
         </w:rPr>
       </w:pPr>
-      <w:bookmarkStart w:id="5" w:name="_Toc312054233"/>
-      <w:r>
-        <w:rPr>
-          <w:rFonts w:cstheme="minorHAnsi"/>
-        </w:rPr>
-        <w:t>Installing Visual Studio 20</w:t>
-      </w:r>
-      <w:r>
-        <w:rPr>
-          <w:rFonts w:cstheme="minorHAnsi"/>
-        </w:rPr>
-        <w:t>10</w:t>
-      </w:r>
-      <w:bookmarkEnd w:id="5"/>
+      <w:bookmarkStart w:id="4" w:name="_Toc312054233"/>
+      <w:r>
+        <w:rPr>
+          <w:rFonts w:cstheme="minorHAnsi"/>
+        </w:rPr>
+        <w:t>Installing Visual Studio</w:t>
+      </w:r>
+      <w:bookmarkEnd w:id="4"/>
     </w:p>
     <w:p>
       <w:pPr>
@@ -1782,6 +1789,13 @@
         </w:rPr>
         <w:t>Install Visual Studio</w:t>
       </w:r>
+      <w:r>
+        <w:rPr>
+          <w:rFonts w:cstheme="minorHAnsi"/>
+          <w:color w:val="000000"/>
+        </w:rPr>
+        <w:t xml:space="preserve"> 2012 or 2012.</w:t>
+      </w:r>
     </w:p>
     <w:p>
       <w:pPr>
@@ -1848,7 +1862,7 @@
       <w:r>
         <w:t xml:space="preserve">or refer to the MSDN article: </w:t>
       </w:r>
-      <w:hyperlink r:id="rId15" w:history="1">
+      <w:hyperlink r:id="rId14" w:history="1">
         <w:r>
           <w:rPr>
             <w:rStyle w:val="Hyperlink"/>
@@ -1866,7 +1880,7 @@
           <w:rFonts w:cstheme="minorHAnsi"/>
         </w:rPr>
       </w:pPr>
-      <w:bookmarkStart w:id="6" w:name="_Toc312054234"/>
+      <w:bookmarkStart w:id="5" w:name="_Toc312054234"/>
       <w:r>
         <w:rPr>
           <w:rFonts w:cstheme="minorHAnsi"/>
@@ -1885,7 +1899,7 @@
         </w:rPr>
         <w:t>ng Source Code</w:t>
       </w:r>
-      <w:bookmarkEnd w:id="6"/>
+      <w:bookmarkEnd w:id="5"/>
     </w:p>
     <w:p>
       <w:pPr>
@@ -2031,7 +2045,7 @@
                     </pic:cNvPicPr>
                   </pic:nvPicPr>
                   <pic:blipFill>
-                    <a:blip r:embed="rId16" cstate="print"/>
+                    <a:blip r:embed="rId15" cstate="print"/>
                     <a:srcRect/>
                     <a:stretch>
                       <a:fillRect/>
@@ -2209,7 +2223,7 @@
                     </pic:cNvPicPr>
                   </pic:nvPicPr>
                   <pic:blipFill>
-                    <a:blip r:embed="rId17" cstate="print"/>
+                    <a:blip r:embed="rId16" cstate="print"/>
                     <a:srcRect/>
                     <a:stretch>
                       <a:fillRect/>
@@ -2337,7 +2351,7 @@
                     </pic:cNvPicPr>
                   </pic:nvPicPr>
                   <pic:blipFill>
-                    <a:blip r:embed="rId18" cstate="print"/>
+                    <a:blip r:embed="rId17" cstate="print"/>
                     <a:srcRect/>
                     <a:stretch>
                       <a:fillRect/>
@@ -2464,7 +2478,7 @@
                     </pic:cNvPicPr>
                   </pic:nvPicPr>
                   <pic:blipFill>
-                    <a:blip r:embed="rId19" cstate="print">
+                    <a:blip r:embed="rId18" cstate="print">
                       <a:extLst>
                         <a:ext uri="{28A0092B-C50C-407E-A947-70E740481C1C}">
                           <a14:useLocalDpi xmlns:a14="http://schemas.microsoft.com/office/drawing/2010/main" val="0"/>
@@ -2602,7 +2616,7 @@
                     </pic:cNvPicPr>
                   </pic:nvPicPr>
                   <pic:blipFill>
-                    <a:blip r:embed="rId20" cstate="print">
+                    <a:blip r:embed="rId19" cstate="print">
                       <a:extLst>
                         <a:ext uri="{28A0092B-C50C-407E-A947-70E740481C1C}">
                           <a14:useLocalDpi xmlns:a14="http://schemas.microsoft.com/office/drawing/2010/main" val="0"/>
@@ -2814,7 +2828,7 @@
                     </pic:cNvPicPr>
                   </pic:nvPicPr>
                   <pic:blipFill>
-                    <a:blip r:embed="rId21">
+                    <a:blip r:embed="rId20">
                       <a:extLst>
                         <a:ext uri="{28A0092B-C50C-407E-A947-70E740481C1C}">
                           <a14:useLocalDpi xmlns:a14="http://schemas.microsoft.com/office/drawing/2010/main" val="0"/>
@@ -2979,7 +2993,7 @@
                     </pic:cNvPicPr>
                   </pic:nvPicPr>
                   <pic:blipFill>
-                    <a:blip r:embed="rId22" cstate="print"/>
+                    <a:blip r:embed="rId21" cstate="print"/>
                     <a:srcRect/>
                     <a:stretch>
                       <a:fillRect/>
@@ -3110,7 +3124,7 @@
                     </pic:cNvPicPr>
                   </pic:nvPicPr>
                   <pic:blipFill>
-                    <a:blip r:embed="rId23">
+                    <a:blip r:embed="rId22">
                       <a:extLst>
                         <a:ext uri="{28A0092B-C50C-407E-A947-70E740481C1C}">
                           <a14:useLocalDpi xmlns:a14="http://schemas.microsoft.com/office/drawing/2010/main" val="0"/>
@@ -3298,7 +3312,7 @@
                     </pic:cNvPicPr>
                   </pic:nvPicPr>
                   <pic:blipFill>
-                    <a:blip r:embed="rId24">
+                    <a:blip r:embed="rId23">
                       <a:extLst>
                         <a:ext uri="{28A0092B-C50C-407E-A947-70E740481C1C}">
                           <a14:useLocalDpi xmlns:a14="http://schemas.microsoft.com/office/drawing/2010/main" val="0"/>
@@ -3422,7 +3436,7 @@
                     </pic:cNvPicPr>
                   </pic:nvPicPr>
                   <pic:blipFill>
-                    <a:blip r:embed="rId25">
+                    <a:blip r:embed="rId24">
                       <a:extLst>
                         <a:ext uri="{28A0092B-C50C-407E-A947-70E740481C1C}">
                           <a14:useLocalDpi xmlns:a14="http://schemas.microsoft.com/office/drawing/2010/main" val="0"/>
@@ -3698,7 +3712,7 @@
                     </pic:cNvPicPr>
                   </pic:nvPicPr>
                   <pic:blipFill>
-                    <a:blip r:embed="rId26">
+                    <a:blip r:embed="rId25">
                       <a:extLst>
                         <a:ext uri="{28A0092B-C50C-407E-A947-70E740481C1C}">
                           <a14:useLocalDpi xmlns:a14="http://schemas.microsoft.com/office/drawing/2010/main" val="0"/>
@@ -3819,7 +3833,7 @@
                     </pic:cNvPicPr>
                   </pic:nvPicPr>
                   <pic:blipFill>
-                    <a:blip r:embed="rId27">
+                    <a:blip r:embed="rId26">
                       <a:extLst>
                         <a:ext uri="{28A0092B-C50C-407E-A947-70E740481C1C}">
                           <a14:useLocalDpi xmlns:a14="http://schemas.microsoft.com/office/drawing/2010/main" val="0"/>
@@ -3899,14 +3913,14 @@
           <w:rFonts w:cstheme="minorHAnsi"/>
         </w:rPr>
       </w:pPr>
-      <w:bookmarkStart w:id="7" w:name="_Toc312054235"/>
+      <w:bookmarkStart w:id="6" w:name="_Toc312054235"/>
       <w:r>
         <w:rPr>
           <w:rFonts w:cstheme="minorHAnsi"/>
         </w:rPr>
         <w:t>Building the Code</w:t>
       </w:r>
-      <w:bookmarkEnd w:id="7"/>
+      <w:bookmarkEnd w:id="6"/>
     </w:p>
     <w:p>
       <w:pPr>
@@ -3922,10 +3936,34 @@
         <w:t xml:space="preserve">, </w:t>
       </w:r>
       <w:r>
-        <w:t>bio</w:t>
-      </w:r>
-      <w:r>
-        <w:t>.sln:</w:t>
+        <w:rPr>
+          <w:b/>
+        </w:rPr>
+        <w:t>B</w:t>
+      </w:r>
+      <w:r>
+        <w:rPr>
+          <w:b/>
+        </w:rPr>
+        <w:t>io</w:t>
+      </w:r>
+      <w:r>
+        <w:rPr>
+          <w:b/>
+        </w:rPr>
+        <w:t>.sln</w:t>
+      </w:r>
+      <w:r>
+        <w:t xml:space="preserve">, alternatively to build just the core libraries and unit tests, use the </w:t>
+      </w:r>
+      <w:r>
+        <w:rPr>
+          <w:b/>
+        </w:rPr>
+        <w:t>Bio.Core.sln</w:t>
+      </w:r>
+      <w:r>
+        <w:t xml:space="preserve"> solution.</w:t>
       </w:r>
     </w:p>
     <w:p>
@@ -3958,7 +3996,7 @@
                     </pic:cNvPicPr>
                   </pic:nvPicPr>
                   <pic:blipFill>
-                    <a:blip r:embed="rId28">
+                    <a:blip r:embed="rId27">
                       <a:extLst>
                         <a:ext uri="{28A0092B-C50C-407E-A947-70E740481C1C}">
                           <a14:useLocalDpi xmlns:a14="http://schemas.microsoft.com/office/drawing/2010/main" val="0"/>
@@ -4035,7 +4073,7 @@
                     </pic:cNvPicPr>
                   </pic:nvPicPr>
                   <pic:blipFill>
-                    <a:blip r:embed="rId29">
+                    <a:blip r:embed="rId28">
                       <a:extLst>
                         <a:ext uri="{28A0092B-C50C-407E-A947-70E740481C1C}">
                           <a14:useLocalDpi xmlns:a14="http://schemas.microsoft.com/office/drawing/2010/main" val="0"/>
@@ -4113,7 +4151,7 @@
                     </pic:cNvPicPr>
                   </pic:nvPicPr>
                   <pic:blipFill>
-                    <a:blip r:embed="rId30">
+                    <a:blip r:embed="rId29">
                       <a:extLst>
                         <a:ext uri="{28A0092B-C50C-407E-A947-70E740481C1C}">
                           <a14:useLocalDpi xmlns:a14="http://schemas.microsoft.com/office/drawing/2010/main" val="0"/>
@@ -4150,7 +4188,22 @@
         <w:pStyle w:val="BodyText"/>
       </w:pPr>
       <w:r>
-        <w:t>It’s quite simple to navigate the code this way, and  Visual Studio in fact gives quite a bit of nice navigational assistance via context menus.  For instance, right click on the term ISequence in the interface declaration, and a menu provides the option to “Find All References…”</w:t>
+        <w:t>It’s quite simple to n</w:t>
+      </w:r>
+      <w:r>
+        <w:t xml:space="preserve">avigate the code this way, and </w:t>
+      </w:r>
+      <w:r>
+        <w:t xml:space="preserve">Visual Studio in fact gives quite a bit of nice navigational assistance via context menus.  For instance, right click on the term </w:t>
+      </w:r>
+      <w:r>
+        <w:rPr>
+          <w:b/>
+        </w:rPr>
+        <w:t>ISequence</w:t>
+      </w:r>
+      <w:r>
+        <w:t xml:space="preserve"> in the interface declaration, and a menu provides the option to “Find All References…”</w:t>
       </w:r>
     </w:p>
     <w:p>
@@ -4183,7 +4236,7 @@
                     </pic:cNvPicPr>
                   </pic:nvPicPr>
                   <pic:blipFill>
-                    <a:blip r:embed="rId31">
+                    <a:blip r:embed="rId30">
                       <a:extLst>
                         <a:ext uri="{28A0092B-C50C-407E-A947-70E740481C1C}">
                           <a14:useLocalDpi xmlns:a14="http://schemas.microsoft.com/office/drawing/2010/main" val="0"/>
@@ -4271,7 +4324,7 @@
                     </pic:cNvPicPr>
                   </pic:nvPicPr>
                   <pic:blipFill>
-                    <a:blip r:embed="rId32">
+                    <a:blip r:embed="rId31">
                       <a:extLst>
                         <a:ext uri="{28A0092B-C50C-407E-A947-70E740481C1C}">
                           <a14:useLocalDpi xmlns:a14="http://schemas.microsoft.com/office/drawing/2010/main" val="0"/>
@@ -4340,7 +4393,7 @@
                     </pic:cNvPicPr>
                   </pic:nvPicPr>
                   <pic:blipFill>
-                    <a:blip r:embed="rId33">
+                    <a:blip r:embed="rId32">
                       <a:extLst>
                         <a:ext uri="{28A0092B-C50C-407E-A947-70E740481C1C}">
                           <a14:useLocalDpi xmlns:a14="http://schemas.microsoft.com/office/drawing/2010/main" val="0"/>
@@ -4410,7 +4463,7 @@
                     </pic:cNvPicPr>
                   </pic:nvPicPr>
                   <pic:blipFill>
-                    <a:blip r:embed="rId34">
+                    <a:blip r:embed="rId33">
                       <a:extLst>
                         <a:ext uri="{28A0092B-C50C-407E-A947-70E740481C1C}">
                           <a14:useLocalDpi xmlns:a14="http://schemas.microsoft.com/office/drawing/2010/main" val="0"/>
@@ -4480,7 +4533,7 @@
                     </pic:cNvPicPr>
                   </pic:nvPicPr>
                   <pic:blipFill>
-                    <a:blip r:embed="rId35">
+                    <a:blip r:embed="rId34">
                       <a:extLst>
                         <a:ext uri="{28A0092B-C50C-407E-A947-70E740481C1C}">
                           <a14:useLocalDpi xmlns:a14="http://schemas.microsoft.com/office/drawing/2010/main" val="0"/>
@@ -4549,7 +4602,7 @@
                     </pic:cNvPicPr>
                   </pic:nvPicPr>
                   <pic:blipFill>
-                    <a:blip r:embed="rId36">
+                    <a:blip r:embed="rId35">
                       <a:extLst>
                         <a:ext uri="{28A0092B-C50C-407E-A947-70E740481C1C}">
                           <a14:useLocalDpi xmlns:a14="http://schemas.microsoft.com/office/drawing/2010/main" val="0"/>
@@ -4588,7 +4641,7 @@
           <w:rFonts w:cstheme="minorHAnsi"/>
         </w:rPr>
       </w:pPr>
-      <w:bookmarkStart w:id="8" w:name="_Toc312054236"/>
+      <w:bookmarkStart w:id="7" w:name="_Toc312054236"/>
       <w:r>
         <w:rPr>
           <w:rFonts w:cstheme="minorHAnsi"/>
@@ -4596,7 +4649,7 @@
         <w:lastRenderedPageBreak/>
         <w:t>Testing the Code</w:t>
       </w:r>
-      <w:bookmarkEnd w:id="8"/>
+      <w:bookmarkEnd w:id="7"/>
     </w:p>
     <w:p>
       <w:pPr>
@@ -4612,7 +4665,10 @@
         <w:t xml:space="preserve"> is the use of </w:t>
       </w:r>
       <w:r>
-        <w:t xml:space="preserve"> VSTest, </w:t>
+        <w:t>M</w:t>
+      </w:r>
+      <w:r>
+        <w:t xml:space="preserve">STest, </w:t>
       </w:r>
       <w:r>
         <w:t>part of the Visual Studio Team System suite</w:t>
@@ -4638,7 +4694,10 @@
         <w:pStyle w:val="BodyText"/>
       </w:pPr>
       <w:r>
-        <w:t>See the ,NET Bio testing guide for specifics</w:t>
+        <w:t>See the .</w:t>
+      </w:r>
+      <w:r>
+        <w:t>NET Bio testing guide for specifics</w:t>
       </w:r>
       <w:r>
         <w:t xml:space="preserve">.  The tests can be found in the Bio.Test and Bio.TestAutomation </w:t>
@@ -4677,7 +4736,7 @@
                     </pic:cNvPicPr>
                   </pic:nvPicPr>
                   <pic:blipFill>
-                    <a:blip r:embed="rId37">
+                    <a:blip r:embed="rId36">
                       <a:extLst>
                         <a:ext uri="{28A0092B-C50C-407E-A947-70E740481C1C}">
                           <a14:useLocalDpi xmlns:a14="http://schemas.microsoft.com/office/drawing/2010/main" val="0"/>
@@ -4731,23 +4790,23 @@
       <w:pPr>
         <w:pStyle w:val="Heading2"/>
       </w:pPr>
-      <w:bookmarkStart w:id="9" w:name="_Toc288814550"/>
-      <w:bookmarkStart w:id="10" w:name="_Toc288816384"/>
-      <w:bookmarkStart w:id="11" w:name="_Toc289156147"/>
-      <w:bookmarkStart w:id="12" w:name="_Toc289326395"/>
-      <w:bookmarkStart w:id="13" w:name="_Toc295478152"/>
-      <w:bookmarkStart w:id="14" w:name="_Toc305525684"/>
-      <w:bookmarkStart w:id="15" w:name="_Toc312054237"/>
+      <w:bookmarkStart w:id="8" w:name="_Toc288814550"/>
+      <w:bookmarkStart w:id="9" w:name="_Toc288816384"/>
+      <w:bookmarkStart w:id="10" w:name="_Toc289156147"/>
+      <w:bookmarkStart w:id="11" w:name="_Toc289326395"/>
+      <w:bookmarkStart w:id="12" w:name="_Toc295478152"/>
+      <w:bookmarkStart w:id="13" w:name="_Toc305525684"/>
+      <w:bookmarkStart w:id="14" w:name="_Toc312054237"/>
       <w:r>
         <w:t>To run the tests</w:t>
       </w:r>
+      <w:bookmarkEnd w:id="8"/>
       <w:bookmarkEnd w:id="9"/>
       <w:bookmarkEnd w:id="10"/>
       <w:bookmarkEnd w:id="11"/>
       <w:bookmarkEnd w:id="12"/>
       <w:bookmarkEnd w:id="13"/>
       <w:bookmarkEnd w:id="14"/>
-      <w:bookmarkEnd w:id="15"/>
     </w:p>
     <w:p>
       <w:pPr>
@@ -4841,7 +4900,7 @@
                     </pic:cNvPicPr>
                   </pic:nvPicPr>
                   <pic:blipFill>
-                    <a:blip r:embed="rId38">
+                    <a:blip r:embed="rId37">
                       <a:extLst>
                         <a:ext uri="{28A0092B-C50C-407E-A947-70E740481C1C}">
                           <a14:useLocalDpi xmlns:a14="http://schemas.microsoft.com/office/drawing/2010/main" val="0"/>
@@ -4897,63 +4956,63 @@
       <w:pPr>
         <w:pStyle w:val="Heading1"/>
       </w:pPr>
-      <w:bookmarkStart w:id="16" w:name="_Toc312054238"/>
+      <w:bookmarkStart w:id="15" w:name="_Toc312054238"/>
       <w:r>
         <w:t>Conclusion</w:t>
       </w:r>
+      <w:bookmarkEnd w:id="15"/>
+    </w:p>
+    <w:p>
+      <w:pPr>
+        <w:pStyle w:val="BodyText"/>
+      </w:pPr>
+      <w:r>
+        <w:t>This document was intended to provide a quick introduction in how t</w:t>
+      </w:r>
+      <w:r>
+        <w:t>o get started developing for .NET Bio</w:t>
+      </w:r>
+      <w:r>
+        <w:t>.  Please make sure you become very familiar with the Coding Guidelines document, as well gain a thorough understanding of how the various parts interact, before attempting to modify the code base.  Gaining a good background on the project will help to make sure your first code review goes smoothly.</w:t>
+      </w:r>
+    </w:p>
+    <w:p>
+      <w:pPr>
+        <w:pStyle w:val="BodyText"/>
+      </w:pPr>
+      <w:r>
+        <w:t>Welcome to .NET Bio</w:t>
+      </w:r>
+      <w:r>
+        <w:t>!</w:t>
+      </w:r>
+    </w:p>
+    <w:p>
+      <w:pPr>
+        <w:pStyle w:val="Heading1"/>
+        <w:rPr>
+          <w:rFonts w:asciiTheme="minorHAnsi" w:hAnsiTheme="minorHAnsi" w:cstheme="minorHAnsi"/>
+        </w:rPr>
+      </w:pPr>
+      <w:r>
+        <w:rPr>
+          <w:rFonts w:asciiTheme="minorHAnsi" w:hAnsiTheme="minorHAnsi" w:cstheme="minorHAnsi"/>
+        </w:rPr>
+        <w:br w:type="page"/>
+      </w:r>
+      <w:bookmarkStart w:id="16" w:name="_Getting_access_if"/>
+      <w:bookmarkStart w:id="17" w:name="_Toc123705408"/>
       <w:bookmarkEnd w:id="16"/>
     </w:p>
     <w:p>
       <w:pPr>
-        <w:pStyle w:val="BodyText"/>
-      </w:pPr>
-      <w:r>
-        <w:t>This document was intended to provide a quick introduction in how t</w:t>
-      </w:r>
-      <w:r>
-        <w:t>o get started developing for .NET Bio</w:t>
-      </w:r>
-      <w:r>
-        <w:t>.  Please make sure you become very familiar with the Coding Guidelines document, as well gain a thorough understanding of how the various parts interact, before attempting to modify the code base.  Gaining a good background on the project will help to make sure your first code review goes smoothly.</w:t>
-      </w:r>
-    </w:p>
-    <w:p>
-      <w:pPr>
-        <w:pStyle w:val="BodyText"/>
-      </w:pPr>
-      <w:r>
-        <w:t>Welcome to .NET Bio</w:t>
-      </w:r>
-      <w:r>
-        <w:t>!</w:t>
-      </w:r>
-    </w:p>
-    <w:p>
-      <w:pPr>
         <w:pStyle w:val="Heading1"/>
         <w:rPr>
           <w:rFonts w:asciiTheme="minorHAnsi" w:hAnsiTheme="minorHAnsi" w:cstheme="minorHAnsi"/>
         </w:rPr>
       </w:pPr>
-      <w:r>
-        <w:rPr>
-          <w:rFonts w:asciiTheme="minorHAnsi" w:hAnsiTheme="minorHAnsi" w:cstheme="minorHAnsi"/>
-        </w:rPr>
-        <w:br w:type="page"/>
-      </w:r>
-      <w:bookmarkStart w:id="17" w:name="_Getting_access_if"/>
-      <w:bookmarkStart w:id="18" w:name="_Toc123705408"/>
+      <w:bookmarkStart w:id="18" w:name="_Toc312054239"/>
       <w:bookmarkEnd w:id="17"/>
-    </w:p>
-    <w:p>
-      <w:pPr>
-        <w:pStyle w:val="Heading1"/>
-        <w:rPr>
-          <w:rFonts w:asciiTheme="minorHAnsi" w:hAnsiTheme="minorHAnsi" w:cstheme="minorHAnsi"/>
-        </w:rPr>
-      </w:pPr>
-      <w:bookmarkStart w:id="19" w:name="_Toc312054239"/>
-      <w:bookmarkEnd w:id="18"/>
       <w:r>
         <w:rPr>
           <w:rFonts w:asciiTheme="minorHAnsi" w:hAnsiTheme="minorHAnsi" w:cstheme="minorHAnsi"/>
@@ -4961,35 +5020,35 @@
         <w:lastRenderedPageBreak/>
         <w:t>Quick Start:</w:t>
       </w:r>
+      <w:bookmarkEnd w:id="18"/>
+    </w:p>
+    <w:p>
+      <w:pPr>
+        <w:pStyle w:val="Heading2"/>
+        <w:rPr>
+          <w:rFonts w:cstheme="minorHAnsi"/>
+        </w:rPr>
+      </w:pPr>
+      <w:bookmarkStart w:id="19" w:name="_CONTACT_INFO"/>
+      <w:bookmarkStart w:id="20" w:name="_CONNECTING_TO_THE_SERVER_OR_AN_EXIS"/>
+      <w:bookmarkStart w:id="21" w:name="_Toc127149781"/>
+      <w:bookmarkStart w:id="22" w:name="_Toc312054240"/>
       <w:bookmarkEnd w:id="19"/>
-    </w:p>
-    <w:p>
-      <w:pPr>
-        <w:pStyle w:val="Heading2"/>
-        <w:rPr>
-          <w:rFonts w:cstheme="minorHAnsi"/>
-        </w:rPr>
-      </w:pPr>
-      <w:bookmarkStart w:id="20" w:name="_CONTACT_INFO"/>
-      <w:bookmarkStart w:id="21" w:name="_CONNECTING_TO_THE_SERVER_OR_AN_EXIS"/>
-      <w:bookmarkStart w:id="22" w:name="_Toc127149781"/>
-      <w:bookmarkStart w:id="23" w:name="_Toc312054240"/>
       <w:bookmarkEnd w:id="20"/>
+      <w:r>
+        <w:rPr>
+          <w:rFonts w:cstheme="minorHAnsi"/>
+        </w:rPr>
+        <w:t>Connecting to the Server or an Existing P</w:t>
+      </w:r>
       <w:bookmarkEnd w:id="21"/>
       <w:r>
         <w:rPr>
           <w:rFonts w:cstheme="minorHAnsi"/>
         </w:rPr>
-        <w:t>Connecting to the Server or an Existing P</w:t>
+        <w:t>roject</w:t>
       </w:r>
       <w:bookmarkEnd w:id="22"/>
-      <w:r>
-        <w:rPr>
-          <w:rFonts w:cstheme="minorHAnsi"/>
-        </w:rPr>
-        <w:t>roject</w:t>
-      </w:r>
-      <w:bookmarkEnd w:id="23"/>
     </w:p>
     <w:p>
       <w:pPr>
@@ -5154,22 +5213,22 @@
           <w:rFonts w:cstheme="minorHAnsi"/>
         </w:rPr>
       </w:pPr>
-      <w:bookmarkStart w:id="24" w:name="_Toc127149783"/>
-      <w:bookmarkStart w:id="25" w:name="_Toc312054241"/>
+      <w:bookmarkStart w:id="23" w:name="_Toc127149783"/>
+      <w:bookmarkStart w:id="24" w:name="_Toc312054241"/>
       <w:r>
         <w:rPr>
           <w:rFonts w:cstheme="minorHAnsi"/>
         </w:rPr>
         <w:t>Creating a New Work Item in Team E</w:t>
       </w:r>
+      <w:bookmarkEnd w:id="23"/>
+      <w:r>
+        <w:rPr>
+          <w:rFonts w:cstheme="minorHAnsi"/>
+        </w:rPr>
+        <w:t>xplorer</w:t>
+      </w:r>
       <w:bookmarkEnd w:id="24"/>
-      <w:r>
-        <w:rPr>
-          <w:rFonts w:cstheme="minorHAnsi"/>
-        </w:rPr>
-        <w:t>xplorer</w:t>
-      </w:r>
-      <w:bookmarkEnd w:id="25"/>
     </w:p>
     <w:p>
       <w:pPr>
@@ -5274,22 +5333,22 @@
           <w:rFonts w:cstheme="minorHAnsi"/>
         </w:rPr>
       </w:pPr>
-      <w:bookmarkStart w:id="26" w:name="_Toc127149784"/>
-      <w:bookmarkStart w:id="27" w:name="_Toc312054242"/>
+      <w:bookmarkStart w:id="25" w:name="_Toc127149784"/>
+      <w:bookmarkStart w:id="26" w:name="_Toc312054242"/>
       <w:r>
         <w:rPr>
           <w:rFonts w:cstheme="minorHAnsi"/>
         </w:rPr>
         <w:t>Querying Work I</w:t>
       </w:r>
+      <w:bookmarkEnd w:id="25"/>
+      <w:r>
+        <w:rPr>
+          <w:rFonts w:cstheme="minorHAnsi"/>
+        </w:rPr>
+        <w:t>tems</w:t>
+      </w:r>
       <w:bookmarkEnd w:id="26"/>
-      <w:r>
-        <w:rPr>
-          <w:rFonts w:cstheme="minorHAnsi"/>
-        </w:rPr>
-        <w:t>tems</w:t>
-      </w:r>
-      <w:bookmarkEnd w:id="27"/>
     </w:p>
     <w:p>
       <w:pPr>
@@ -5563,24 +5622,24 @@
           <w:rFonts w:cstheme="minorHAnsi"/>
         </w:rPr>
       </w:pPr>
-      <w:bookmarkStart w:id="28" w:name="_CHANGING_WORK_ITEM_TYPE"/>
-      <w:bookmarkStart w:id="29" w:name="_Toc127149785"/>
-      <w:bookmarkStart w:id="30" w:name="_Toc312054243"/>
+      <w:bookmarkStart w:id="27" w:name="_CHANGING_WORK_ITEM_TYPE"/>
+      <w:bookmarkStart w:id="28" w:name="_Toc127149785"/>
+      <w:bookmarkStart w:id="29" w:name="_Toc312054243"/>
+      <w:bookmarkEnd w:id="27"/>
+      <w:r>
+        <w:rPr>
+          <w:rFonts w:cstheme="minorHAnsi"/>
+        </w:rPr>
+        <w:t>Changing Work Item T</w:t>
+      </w:r>
       <w:bookmarkEnd w:id="28"/>
       <w:r>
         <w:rPr>
           <w:rFonts w:cstheme="minorHAnsi"/>
         </w:rPr>
-        <w:t>Changing Work Item T</w:t>
+        <w:t>ype</w:t>
       </w:r>
       <w:bookmarkEnd w:id="29"/>
-      <w:r>
-        <w:rPr>
-          <w:rFonts w:cstheme="minorHAnsi"/>
-        </w:rPr>
-        <w:t>ype</w:t>
-      </w:r>
-      <w:bookmarkEnd w:id="30"/>
     </w:p>
     <w:p>
       <w:pPr>
@@ -5745,62 +5804,62 @@
           <w:rFonts w:cstheme="minorHAnsi"/>
         </w:rPr>
       </w:pPr>
-      <w:bookmarkStart w:id="31" w:name="_Toc127149786"/>
-      <w:bookmarkStart w:id="32" w:name="_Toc312054244"/>
+      <w:bookmarkStart w:id="30" w:name="_Toc127149786"/>
+      <w:bookmarkStart w:id="31" w:name="_Toc312054244"/>
       <w:r>
         <w:rPr>
           <w:rFonts w:cstheme="minorHAnsi"/>
         </w:rPr>
         <w:t>Moving a Work Item to a Different P</w:t>
       </w:r>
+      <w:bookmarkEnd w:id="30"/>
+      <w:r>
+        <w:rPr>
+          <w:rFonts w:cstheme="minorHAnsi"/>
+        </w:rPr>
+        <w:t>roject</w:t>
+      </w:r>
       <w:bookmarkEnd w:id="31"/>
-      <w:r>
-        <w:rPr>
-          <w:rFonts w:cstheme="minorHAnsi"/>
-        </w:rPr>
-        <w:t>roject</w:t>
+    </w:p>
+    <w:p>
+      <w:pPr>
+        <w:pStyle w:val="BodyTextFirstIndent"/>
+        <w:rPr>
+          <w:rFonts w:cstheme="minorHAnsi"/>
+          <w:szCs w:val="22"/>
+        </w:rPr>
+      </w:pPr>
+      <w:r>
+        <w:rPr>
+          <w:rFonts w:cstheme="minorHAnsi"/>
+          <w:szCs w:val="22"/>
+        </w:rPr>
+        <w:t>There is currently no support for moving a work item to a different project without creating a copy of the work item.  The instructions here are the same as for changing a work item type.</w:t>
+      </w:r>
+    </w:p>
+    <w:p>
+      <w:pPr>
+        <w:pStyle w:val="Heading2"/>
+        <w:rPr>
+          <w:rFonts w:cstheme="minorHAnsi"/>
+        </w:rPr>
+      </w:pPr>
+      <w:bookmarkStart w:id="32" w:name="_Toc127149787"/>
+      <w:bookmarkStart w:id="33" w:name="_Toc312054245"/>
+      <w:r>
+        <w:rPr>
+          <w:rFonts w:cstheme="minorHAnsi"/>
+        </w:rPr>
+        <w:t>Using Excel as a Front E</w:t>
       </w:r>
       <w:bookmarkEnd w:id="32"/>
-    </w:p>
-    <w:p>
-      <w:pPr>
-        <w:pStyle w:val="BodyTextFirstIndent"/>
-        <w:rPr>
-          <w:rFonts w:cstheme="minorHAnsi"/>
-          <w:szCs w:val="22"/>
-        </w:rPr>
-      </w:pPr>
-      <w:r>
-        <w:rPr>
-          <w:rFonts w:cstheme="minorHAnsi"/>
-          <w:szCs w:val="22"/>
-        </w:rPr>
-        <w:t>There is currently no support for moving a work item to a different project without creating a copy of the work item.  The instructions here are the same as for changing a work item type.</w:t>
-      </w:r>
-    </w:p>
-    <w:p>
-      <w:pPr>
-        <w:pStyle w:val="Heading2"/>
-        <w:rPr>
-          <w:rFonts w:cstheme="minorHAnsi"/>
-        </w:rPr>
-      </w:pPr>
-      <w:bookmarkStart w:id="33" w:name="_Toc127149787"/>
-      <w:bookmarkStart w:id="34" w:name="_Toc312054245"/>
-      <w:r>
-        <w:rPr>
-          <w:rFonts w:cstheme="minorHAnsi"/>
-        </w:rPr>
-        <w:t>Using Excel as a Front E</w:t>
+      <w:r>
+        <w:rPr>
+          <w:rFonts w:cstheme="minorHAnsi"/>
+        </w:rPr>
+        <w:t>nd</w:t>
       </w:r>
       <w:bookmarkEnd w:id="33"/>
-      <w:r>
-        <w:rPr>
-          <w:rFonts w:cstheme="minorHAnsi"/>
-        </w:rPr>
-        <w:t>nd</w:t>
-      </w:r>
-      <w:bookmarkEnd w:id="34"/>
     </w:p>
     <w:p>
       <w:pPr>
@@ -6046,22 +6105,22 @@
           <w:rFonts w:cstheme="minorHAnsi"/>
         </w:rPr>
       </w:pPr>
-      <w:bookmarkStart w:id="35" w:name="_Toc127149788"/>
-      <w:bookmarkStart w:id="36" w:name="_Toc312054246"/>
+      <w:bookmarkStart w:id="34" w:name="_Toc127149788"/>
+      <w:bookmarkStart w:id="35" w:name="_Toc312054246"/>
       <w:r>
         <w:rPr>
           <w:rFonts w:cstheme="minorHAnsi"/>
         </w:rPr>
         <w:t>Using Project as a Front E</w:t>
       </w:r>
+      <w:bookmarkEnd w:id="34"/>
+      <w:r>
+        <w:rPr>
+          <w:rFonts w:cstheme="minorHAnsi"/>
+        </w:rPr>
+        <w:t>nd</w:t>
+      </w:r>
       <w:bookmarkEnd w:id="35"/>
-      <w:r>
-        <w:rPr>
-          <w:rFonts w:cstheme="minorHAnsi"/>
-        </w:rPr>
-        <w:t>nd</w:t>
-      </w:r>
-      <w:bookmarkEnd w:id="36"/>
     </w:p>
     <w:p>
       <w:pPr>
@@ -6216,16 +6275,25 @@
           <w:rFonts w:cstheme="minorHAnsi"/>
           <w:szCs w:val="22"/>
         </w:rPr>
-        <w:t>To save formatting in the Project doc for later viewing of this set of work items: Ctrl-S or File-&gt;Save.  If you want to save it to the project’s document store, save it to http://&lt;server name&gt;/sites/&lt;project name&gt;/&lt;document library name&gt;/&lt;any folder names&gt;.</w:t>
+        <w:t xml:space="preserve">To save formatting in the Project doc for later viewing of this set of work items: Ctrl-S or File-&gt;Save.  If you want to save it to the project’s document store, save it to http://&lt;server name&gt;/sites/&lt;project name&gt;/&lt;document library name&gt;/&lt;any folder </w:t>
+      </w:r>
+      <w:bookmarkStart w:id="36" w:name="_GoBack"/>
+      <w:bookmarkEnd w:id="36"/>
+      <w:r>
+        <w:rPr>
+          <w:rFonts w:cstheme="minorHAnsi"/>
+          <w:szCs w:val="22"/>
+        </w:rPr>
+        <w:t>names&gt;.</w:t>
       </w:r>
     </w:p>
     <w:sectPr>
-      <w:headerReference w:type="even" r:id="rId39"/>
-      <w:headerReference w:type="default" r:id="rId40"/>
-      <w:footerReference w:type="even" r:id="rId41"/>
-      <w:footerReference w:type="default" r:id="rId42"/>
-      <w:headerReference w:type="first" r:id="rId43"/>
-      <w:footerReference w:type="first" r:id="rId44"/>
+      <w:headerReference w:type="even" r:id="rId38"/>
+      <w:headerReference w:type="default" r:id="rId39"/>
+      <w:footerReference w:type="even" r:id="rId40"/>
+      <w:footerReference w:type="default" r:id="rId41"/>
+      <w:headerReference w:type="first" r:id="rId42"/>
+      <w:footerReference w:type="first" r:id="rId43"/>
       <w:pgSz w:w="12240" w:h="15840"/>
       <w:pgMar w:top="1440" w:right="1800" w:bottom="1440" w:left="1800" w:header="720" w:footer="720" w:gutter="0"/>
       <w:cols w:space="720"/>
@@ -6237,7 +6305,7 @@
 </file>
 
 <file path=word/endnotes.xml><?xml version="1.0" encoding="utf-8"?>
-<w:endnotes xmlns:wpc="http://schemas.microsoft.com/office/word/2010/wordprocessingCanvas" xmlns:mc="http://schemas.openxmlformats.org/markup-compatibility/2006" xmlns:o="urn:schemas-microsoft-com:office:office" xmlns:r="http://schemas.openxmlformats.org/officeDocument/2006/relationships" xmlns:m="http://schemas.openxmlformats.org/officeDocument/2006/math" xmlns:v="urn:schemas-microsoft-com:vml" xmlns:wp14="http://schemas.microsoft.com/office/word/2010/wordprocessingDrawing" xmlns:wp="http://schemas.openxmlformats.org/drawingml/2006/wordprocessingDrawing" xmlns:w10="urn:schemas-microsoft-com:office:word" xmlns:w="http://schemas.openxmlformats.org/wordprocessingml/2006/main" xmlns:w14="http://schemas.microsoft.com/office/word/2010/wordml" xmlns:wpg="http://schemas.microsoft.com/office/word/2010/wordprocessingGroup" xmlns:wpi="http://schemas.microsoft.com/office/word/2010/wordprocessingInk" xmlns:wne="http://schemas.microsoft.com/office/word/2006/wordml" xmlns:wps="http://schemas.microsoft.com/office/word/2010/wordprocessingShape" mc:Ignorable="w14 wp14">
+<w:endnotes xmlns:wpc="http://schemas.microsoft.com/office/word/2010/wordprocessingCanvas" xmlns:mc="http://schemas.openxmlformats.org/markup-compatibility/2006" xmlns:o="urn:schemas-microsoft-com:office:office" xmlns:r="http://schemas.openxmlformats.org/officeDocument/2006/relationships" xmlns:m="http://schemas.openxmlformats.org/officeDocument/2006/math" xmlns:v="urn:schemas-microsoft-com:vml" xmlns:wp14="http://schemas.microsoft.com/office/word/2010/wordprocessingDrawing" xmlns:wp="http://schemas.openxmlformats.org/drawingml/2006/wordprocessingDrawing" xmlns:w10="urn:schemas-microsoft-com:office:word" xmlns:w="http://schemas.openxmlformats.org/wordprocessingml/2006/main" xmlns:w14="http://schemas.microsoft.com/office/word/2010/wordml" xmlns:w15="http://schemas.microsoft.com/office/word/2012/wordml" xmlns:wpg="http://schemas.microsoft.com/office/word/2010/wordprocessingGroup" xmlns:wpi="http://schemas.microsoft.com/office/word/2010/wordprocessingInk" xmlns:wne="http://schemas.microsoft.com/office/word/2006/wordml" xmlns:wps="http://schemas.microsoft.com/office/word/2010/wordprocessingShape" mc:Ignorable="w14 w15 wp14">
   <w:endnote w:type="separator" w:id="-1">
     <w:p>
       <w:r>
@@ -6256,7 +6324,7 @@
 </file>
 
 <file path=word/footer1.xml><?xml version="1.0" encoding="utf-8"?>
-<w:ftr xmlns:wpc="http://schemas.microsoft.com/office/word/2010/wordprocessingCanvas" xmlns:mc="http://schemas.openxmlformats.org/markup-compatibility/2006" xmlns:o="urn:schemas-microsoft-com:office:office" xmlns:r="http://schemas.openxmlformats.org/officeDocument/2006/relationships" xmlns:m="http://schemas.openxmlformats.org/officeDocument/2006/math" xmlns:v="urn:schemas-microsoft-com:vml" xmlns:wp14="http://schemas.microsoft.com/office/word/2010/wordprocessingDrawing" xmlns:wp="http://schemas.openxmlformats.org/drawingml/2006/wordprocessingDrawing" xmlns:w10="urn:schemas-microsoft-com:office:word" xmlns:w="http://schemas.openxmlformats.org/wordprocessingml/2006/main" xmlns:w14="http://schemas.microsoft.com/office/word/2010/wordml" xmlns:wpg="http://schemas.microsoft.com/office/word/2010/wordprocessingGroup" xmlns:wpi="http://schemas.microsoft.com/office/word/2010/wordprocessingInk" xmlns:wne="http://schemas.microsoft.com/office/word/2006/wordml" xmlns:wps="http://schemas.microsoft.com/office/word/2010/wordprocessingShape" mc:Ignorable="w14 wp14">
+<w:ftr xmlns:wpc="http://schemas.microsoft.com/office/word/2010/wordprocessingCanvas" xmlns:mc="http://schemas.openxmlformats.org/markup-compatibility/2006" xmlns:o="urn:schemas-microsoft-com:office:office" xmlns:r="http://schemas.openxmlformats.org/officeDocument/2006/relationships" xmlns:m="http://schemas.openxmlformats.org/officeDocument/2006/math" xmlns:v="urn:schemas-microsoft-com:vml" xmlns:wp14="http://schemas.microsoft.com/office/word/2010/wordprocessingDrawing" xmlns:wp="http://schemas.openxmlformats.org/drawingml/2006/wordprocessingDrawing" xmlns:w10="urn:schemas-microsoft-com:office:word" xmlns:w="http://schemas.openxmlformats.org/wordprocessingml/2006/main" xmlns:w14="http://schemas.microsoft.com/office/word/2010/wordml" xmlns:w15="http://schemas.microsoft.com/office/word/2012/wordml" xmlns:wpg="http://schemas.microsoft.com/office/word/2010/wordprocessingGroup" xmlns:wpi="http://schemas.microsoft.com/office/word/2010/wordprocessingInk" xmlns:wne="http://schemas.microsoft.com/office/word/2006/wordml" xmlns:wps="http://schemas.microsoft.com/office/word/2010/wordprocessingShape" mc:Ignorable="w14 w15 wp14">
   <w:p>
     <w:pPr>
       <w:pStyle w:val="Footer"/>
@@ -6266,7 +6334,7 @@
 </file>
 
 <file path=word/footer2.xml><?xml version="1.0" encoding="utf-8"?>
-<w:ftr xmlns:wpc="http://schemas.microsoft.com/office/word/2010/wordprocessingCanvas" xmlns:mc="http://schemas.openxmlformats.org/markup-compatibility/2006" xmlns:o="urn:schemas-microsoft-com:office:office" xmlns:r="http://schemas.openxmlformats.org/officeDocument/2006/relationships" xmlns:m="http://schemas.openxmlformats.org/officeDocument/2006/math" xmlns:v="urn:schemas-microsoft-com:vml" xmlns:wp14="http://schemas.microsoft.com/office/word/2010/wordprocessingDrawing" xmlns:wp="http://schemas.openxmlformats.org/drawingml/2006/wordprocessingDrawing" xmlns:w10="urn:schemas-microsoft-com:office:word" xmlns:w="http://schemas.openxmlformats.org/wordprocessingml/2006/main" xmlns:w14="http://schemas.microsoft.com/office/word/2010/wordml" xmlns:wpg="http://schemas.microsoft.com/office/word/2010/wordprocessingGroup" xmlns:wpi="http://schemas.microsoft.com/office/word/2010/wordprocessingInk" xmlns:wne="http://schemas.microsoft.com/office/word/2006/wordml" xmlns:wps="http://schemas.microsoft.com/office/word/2010/wordprocessingShape" mc:Ignorable="w14 wp14">
+<w:ftr xmlns:wpc="http://schemas.microsoft.com/office/word/2010/wordprocessingCanvas" xmlns:mc="http://schemas.openxmlformats.org/markup-compatibility/2006" xmlns:o="urn:schemas-microsoft-com:office:office" xmlns:r="http://schemas.openxmlformats.org/officeDocument/2006/relationships" xmlns:m="http://schemas.openxmlformats.org/officeDocument/2006/math" xmlns:v="urn:schemas-microsoft-com:vml" xmlns:wp14="http://schemas.microsoft.com/office/word/2010/wordprocessingDrawing" xmlns:wp="http://schemas.openxmlformats.org/drawingml/2006/wordprocessingDrawing" xmlns:w10="urn:schemas-microsoft-com:office:word" xmlns:w="http://schemas.openxmlformats.org/wordprocessingml/2006/main" xmlns:w14="http://schemas.microsoft.com/office/word/2010/wordml" xmlns:w15="http://schemas.microsoft.com/office/word/2012/wordml" xmlns:wpg="http://schemas.microsoft.com/office/word/2010/wordprocessingGroup" xmlns:wpi="http://schemas.microsoft.com/office/word/2010/wordprocessingInk" xmlns:wne="http://schemas.microsoft.com/office/word/2006/wordml" xmlns:wps="http://schemas.microsoft.com/office/word/2010/wordprocessingShape" mc:Ignorable="w14 w15 wp14">
   <w:p>
     <w:pPr>
       <w:pStyle w:val="Footer"/>
@@ -6276,7 +6344,7 @@
 </file>
 
 <file path=word/footer3.xml><?xml version="1.0" encoding="utf-8"?>
-<w:ftr xmlns:wpc="http://schemas.microsoft.com/office/word/2010/wordprocessingCanvas" xmlns:mc="http://schemas.openxmlformats.org/markup-compatibility/2006" xmlns:o="urn:schemas-microsoft-com:office:office" xmlns:r="http://schemas.openxmlformats.org/officeDocument/2006/relationships" xmlns:m="http://schemas.openxmlformats.org/officeDocument/2006/math" xmlns:v="urn:schemas-microsoft-com:vml" xmlns:wp14="http://schemas.microsoft.com/office/word/2010/wordprocessingDrawing" xmlns:wp="http://schemas.openxmlformats.org/drawingml/2006/wordprocessingDrawing" xmlns:w10="urn:schemas-microsoft-com:office:word" xmlns:w="http://schemas.openxmlformats.org/wordprocessingml/2006/main" xmlns:w14="http://schemas.microsoft.com/office/word/2010/wordml" xmlns:wpg="http://schemas.microsoft.com/office/word/2010/wordprocessingGroup" xmlns:wpi="http://schemas.microsoft.com/office/word/2010/wordprocessingInk" xmlns:wne="http://schemas.microsoft.com/office/word/2006/wordml" xmlns:wps="http://schemas.microsoft.com/office/word/2010/wordprocessingShape" mc:Ignorable="w14 wp14">
+<w:ftr xmlns:wpc="http://schemas.microsoft.com/office/word/2010/wordprocessingCanvas" xmlns:mc="http://schemas.openxmlformats.org/markup-compatibility/2006" xmlns:o="urn:schemas-microsoft-com:office:office" xmlns:r="http://schemas.openxmlformats.org/officeDocument/2006/relationships" xmlns:m="http://schemas.openxmlformats.org/officeDocument/2006/math" xmlns:v="urn:schemas-microsoft-com:vml" xmlns:wp14="http://schemas.microsoft.com/office/word/2010/wordprocessingDrawing" xmlns:wp="http://schemas.openxmlformats.org/drawingml/2006/wordprocessingDrawing" xmlns:w10="urn:schemas-microsoft-com:office:word" xmlns:w="http://schemas.openxmlformats.org/wordprocessingml/2006/main" xmlns:w14="http://schemas.microsoft.com/office/word/2010/wordml" xmlns:w15="http://schemas.microsoft.com/office/word/2012/wordml" xmlns:wpg="http://schemas.microsoft.com/office/word/2010/wordprocessingGroup" xmlns:wpi="http://schemas.microsoft.com/office/word/2010/wordprocessingInk" xmlns:wne="http://schemas.microsoft.com/office/word/2006/wordml" xmlns:wps="http://schemas.microsoft.com/office/word/2010/wordprocessingShape" mc:Ignorable="w14 w15 wp14">
   <w:p>
     <w:pPr>
       <w:pStyle w:val="Footer"/>
@@ -6286,7 +6354,7 @@
 </file>
 
 <file path=word/footnotes.xml><?xml version="1.0" encoding="utf-8"?>
-<w:footnotes xmlns:wpc="http://schemas.microsoft.com/office/word/2010/wordprocessingCanvas" xmlns:mc="http://schemas.openxmlformats.org/markup-compatibility/2006" xmlns:o="urn:schemas-microsoft-com:office:office" xmlns:r="http://schemas.openxmlformats.org/officeDocument/2006/relationships" xmlns:m="http://schemas.openxmlformats.org/officeDocument/2006/math" xmlns:v="urn:schemas-microsoft-com:vml" xmlns:wp14="http://schemas.microsoft.com/office/word/2010/wordprocessingDrawing" xmlns:wp="http://schemas.openxmlformats.org/drawingml/2006/wordprocessingDrawing" xmlns:w10="urn:schemas-microsoft-com:office:word" xmlns:w="http://schemas.openxmlformats.org/wordprocessingml/2006/main" xmlns:w14="http://schemas.microsoft.com/office/word/2010/wordml" xmlns:wpg="http://schemas.microsoft.com/office/word/2010/wordprocessingGroup" xmlns:wpi="http://schemas.microsoft.com/office/word/2010/wordprocessingInk" xmlns:wne="http://schemas.microsoft.com/office/word/2006/wordml" xmlns:wps="http://schemas.microsoft.com/office/word/2010/wordprocessingShape" mc:Ignorable="w14 wp14">
+<w:footnotes xmlns:wpc="http://schemas.microsoft.com/office/word/2010/wordprocessingCanvas" xmlns:mc="http://schemas.openxmlformats.org/markup-compatibility/2006" xmlns:o="urn:schemas-microsoft-com:office:office" xmlns:r="http://schemas.openxmlformats.org/officeDocument/2006/relationships" xmlns:m="http://schemas.openxmlformats.org/officeDocument/2006/math" xmlns:v="urn:schemas-microsoft-com:vml" xmlns:wp14="http://schemas.microsoft.com/office/word/2010/wordprocessingDrawing" xmlns:wp="http://schemas.openxmlformats.org/drawingml/2006/wordprocessingDrawing" xmlns:w10="urn:schemas-microsoft-com:office:word" xmlns:w="http://schemas.openxmlformats.org/wordprocessingml/2006/main" xmlns:w14="http://schemas.microsoft.com/office/word/2010/wordml" xmlns:w15="http://schemas.microsoft.com/office/word/2012/wordml" xmlns:wpg="http://schemas.microsoft.com/office/word/2010/wordprocessingGroup" xmlns:wpi="http://schemas.microsoft.com/office/word/2010/wordprocessingInk" xmlns:wne="http://schemas.microsoft.com/office/word/2006/wordml" xmlns:wps="http://schemas.microsoft.com/office/word/2010/wordprocessingShape" mc:Ignorable="w14 w15 wp14">
   <w:footnote w:type="separator" w:id="-1">
     <w:p>
       <w:r>
@@ -6305,7 +6373,7 @@
 </file>
 
 <file path=word/header1.xml><?xml version="1.0" encoding="utf-8"?>
-<w:hdr xmlns:wpc="http://schemas.microsoft.com/office/word/2010/wordprocessingCanvas" xmlns:mc="http://schemas.openxmlformats.org/markup-compatibility/2006" xmlns:o="urn:schemas-microsoft-com:office:office" xmlns:r="http://schemas.openxmlformats.org/officeDocument/2006/relationships" xmlns:m="http://schemas.openxmlformats.org/officeDocument/2006/math" xmlns:v="urn:schemas-microsoft-com:vml" xmlns:wp14="http://schemas.microsoft.com/office/word/2010/wordprocessingDrawing" xmlns:wp="http://schemas.openxmlformats.org/drawingml/2006/wordprocessingDrawing" xmlns:w10="urn:schemas-microsoft-com:office:word" xmlns:w="http://schemas.openxmlformats.org/wordprocessingml/2006/main" xmlns:w14="http://schemas.microsoft.com/office/word/2010/wordml" xmlns:wpg="http://schemas.microsoft.com/office/word/2010/wordprocessingGroup" xmlns:wpi="http://schemas.microsoft.com/office/word/2010/wordprocessingInk" xmlns:wne="http://schemas.microsoft.com/office/word/2006/wordml" xmlns:wps="http://schemas.microsoft.com/office/word/2010/wordprocessingShape" mc:Ignorable="w14 wp14">
+<w:hdr xmlns:wpc="http://schemas.microsoft.com/office/word/2010/wordprocessingCanvas" xmlns:mc="http://schemas.openxmlformats.org/markup-compatibility/2006" xmlns:o="urn:schemas-microsoft-com:office:office" xmlns:r="http://schemas.openxmlformats.org/officeDocument/2006/relationships" xmlns:m="http://schemas.openxmlformats.org/officeDocument/2006/math" xmlns:v="urn:schemas-microsoft-com:vml" xmlns:wp14="http://schemas.microsoft.com/office/word/2010/wordprocessingDrawing" xmlns:wp="http://schemas.openxmlformats.org/drawingml/2006/wordprocessingDrawing" xmlns:w10="urn:schemas-microsoft-com:office:word" xmlns:w="http://schemas.openxmlformats.org/wordprocessingml/2006/main" xmlns:w14="http://schemas.microsoft.com/office/word/2010/wordml" xmlns:w15="http://schemas.microsoft.com/office/word/2012/wordml" xmlns:wpg="http://schemas.microsoft.com/office/word/2010/wordprocessingGroup" xmlns:wpi="http://schemas.microsoft.com/office/word/2010/wordprocessingInk" xmlns:wne="http://schemas.microsoft.com/office/word/2006/wordml" xmlns:wps="http://schemas.microsoft.com/office/word/2010/wordprocessingShape" mc:Ignorable="w14 w15 wp14">
   <w:p>
     <w:pPr>
       <w:pStyle w:val="Header"/>
@@ -6315,7 +6383,7 @@
 </file>
 
 <file path=word/header2.xml><?xml version="1.0" encoding="utf-8"?>
-<w:hdr xmlns:wpc="http://schemas.microsoft.com/office/word/2010/wordprocessingCanvas" xmlns:mc="http://schemas.openxmlformats.org/markup-compatibility/2006" xmlns:o="urn:schemas-microsoft-com:office:office" xmlns:r="http://schemas.openxmlformats.org/officeDocument/2006/relationships" xmlns:m="http://schemas.openxmlformats.org/officeDocument/2006/math" xmlns:v="urn:schemas-microsoft-com:vml" xmlns:wp14="http://schemas.microsoft.com/office/word/2010/wordprocessingDrawing" xmlns:wp="http://schemas.openxmlformats.org/drawingml/2006/wordprocessingDrawing" xmlns:w10="urn:schemas-microsoft-com:office:word" xmlns:w="http://schemas.openxmlformats.org/wordprocessingml/2006/main" xmlns:w14="http://schemas.microsoft.com/office/word/2010/wordml" xmlns:wpg="http://schemas.microsoft.com/office/word/2010/wordprocessingGroup" xmlns:wpi="http://schemas.microsoft.com/office/word/2010/wordprocessingInk" xmlns:wne="http://schemas.microsoft.com/office/word/2006/wordml" xmlns:wps="http://schemas.microsoft.com/office/word/2010/wordprocessingShape" mc:Ignorable="w14 wp14">
+<w:hdr xmlns:wpc="http://schemas.microsoft.com/office/word/2010/wordprocessingCanvas" xmlns:mc="http://schemas.openxmlformats.org/markup-compatibility/2006" xmlns:o="urn:schemas-microsoft-com:office:office" xmlns:r="http://schemas.openxmlformats.org/officeDocument/2006/relationships" xmlns:m="http://schemas.openxmlformats.org/officeDocument/2006/math" xmlns:v="urn:schemas-microsoft-com:vml" xmlns:wp14="http://schemas.microsoft.com/office/word/2010/wordprocessingDrawing" xmlns:wp="http://schemas.openxmlformats.org/drawingml/2006/wordprocessingDrawing" xmlns:w10="urn:schemas-microsoft-com:office:word" xmlns:w="http://schemas.openxmlformats.org/wordprocessingml/2006/main" xmlns:w14="http://schemas.microsoft.com/office/word/2010/wordml" xmlns:w15="http://schemas.microsoft.com/office/word/2012/wordml" xmlns:wpg="http://schemas.microsoft.com/office/word/2010/wordprocessingGroup" xmlns:wpi="http://schemas.microsoft.com/office/word/2010/wordprocessingInk" xmlns:wne="http://schemas.microsoft.com/office/word/2006/wordml" xmlns:wps="http://schemas.microsoft.com/office/word/2010/wordprocessingShape" mc:Ignorable="w14 w15 wp14">
   <w:sdt>
     <w:sdtPr>
       <w:id w:val="282561679"/>
@@ -6363,7 +6431,7 @@
 </file>
 
 <file path=word/header3.xml><?xml version="1.0" encoding="utf-8"?>
-<w:hdr xmlns:wpc="http://schemas.microsoft.com/office/word/2010/wordprocessingCanvas" xmlns:mc="http://schemas.openxmlformats.org/markup-compatibility/2006" xmlns:o="urn:schemas-microsoft-com:office:office" xmlns:r="http://schemas.openxmlformats.org/officeDocument/2006/relationships" xmlns:m="http://schemas.openxmlformats.org/officeDocument/2006/math" xmlns:v="urn:schemas-microsoft-com:vml" xmlns:wp14="http://schemas.microsoft.com/office/word/2010/wordprocessingDrawing" xmlns:wp="http://schemas.openxmlformats.org/drawingml/2006/wordprocessingDrawing" xmlns:w10="urn:schemas-microsoft-com:office:word" xmlns:w="http://schemas.openxmlformats.org/wordprocessingml/2006/main" xmlns:w14="http://schemas.microsoft.com/office/word/2010/wordml" xmlns:wpg="http://schemas.microsoft.com/office/word/2010/wordprocessingGroup" xmlns:wpi="http://schemas.microsoft.com/office/word/2010/wordprocessingInk" xmlns:wne="http://schemas.microsoft.com/office/word/2006/wordml" xmlns:wps="http://schemas.microsoft.com/office/word/2010/wordprocessingShape" mc:Ignorable="w14 wp14">
+<w:hdr xmlns:wpc="http://schemas.microsoft.com/office/word/2010/wordprocessingCanvas" xmlns:mc="http://schemas.openxmlformats.org/markup-compatibility/2006" xmlns:o="urn:schemas-microsoft-com:office:office" xmlns:r="http://schemas.openxmlformats.org/officeDocument/2006/relationships" xmlns:m="http://schemas.openxmlformats.org/officeDocument/2006/math" xmlns:v="urn:schemas-microsoft-com:vml" xmlns:wp14="http://schemas.microsoft.com/office/word/2010/wordprocessingDrawing" xmlns:wp="http://schemas.openxmlformats.org/drawingml/2006/wordprocessingDrawing" xmlns:w10="urn:schemas-microsoft-com:office:word" xmlns:w="http://schemas.openxmlformats.org/wordprocessingml/2006/main" xmlns:w14="http://schemas.microsoft.com/office/word/2010/wordml" xmlns:w15="http://schemas.microsoft.com/office/word/2012/wordml" xmlns:wpg="http://schemas.microsoft.com/office/word/2010/wordprocessingGroup" xmlns:wpi="http://schemas.microsoft.com/office/word/2010/wordprocessingInk" xmlns:wne="http://schemas.microsoft.com/office/word/2006/wordml" xmlns:wps="http://schemas.microsoft.com/office/word/2010/wordprocessingShape" mc:Ignorable="w14 w15 wp14">
   <w:sdt>
     <w:sdtPr>
       <w:id w:val="1353614759"/>
@@ -6415,7 +6483,7 @@
 </file>
 
 <file path=word/numbering.xml><?xml version="1.0" encoding="utf-8"?>
-<w:numbering xmlns:wpc="http://schemas.microsoft.com/office/word/2010/wordprocessingCanvas" xmlns:mc="http://schemas.openxmlformats.org/markup-compatibility/2006" xmlns:o="urn:schemas-microsoft-com:office:office" xmlns:r="http://schemas.openxmlformats.org/officeDocument/2006/relationships" xmlns:m="http://schemas.openxmlformats.org/officeDocument/2006/math" xmlns:v="urn:schemas-microsoft-com:vml" xmlns:wp14="http://schemas.microsoft.com/office/word/2010/wordprocessingDrawing" xmlns:wp="http://schemas.openxmlformats.org/drawingml/2006/wordprocessingDrawing" xmlns:w10="urn:schemas-microsoft-com:office:word" xmlns:w="http://schemas.openxmlformats.org/wordprocessingml/2006/main" xmlns:w14="http://schemas.microsoft.com/office/word/2010/wordml" xmlns:wpg="http://schemas.microsoft.com/office/word/2010/wordprocessingGroup" xmlns:wpi="http://schemas.microsoft.com/office/word/2010/wordprocessingInk" xmlns:wne="http://schemas.microsoft.com/office/word/2006/wordml" xmlns:wps="http://schemas.microsoft.com/office/word/2010/wordprocessingShape" mc:Ignorable="w14 wp14">
+<w:numbering xmlns:wpc="http://schemas.microsoft.com/office/word/2010/wordprocessingCanvas" xmlns:mc="http://schemas.openxmlformats.org/markup-compatibility/2006" xmlns:o="urn:schemas-microsoft-com:office:office" xmlns:r="http://schemas.openxmlformats.org/officeDocument/2006/relationships" xmlns:m="http://schemas.openxmlformats.org/officeDocument/2006/math" xmlns:v="urn:schemas-microsoft-com:vml" xmlns:wp14="http://schemas.microsoft.com/office/word/2010/wordprocessingDrawing" xmlns:wp="http://schemas.openxmlformats.org/drawingml/2006/wordprocessingDrawing" xmlns:w10="urn:schemas-microsoft-com:office:word" xmlns:w="http://schemas.openxmlformats.org/wordprocessingml/2006/main" xmlns:w14="http://schemas.microsoft.com/office/word/2010/wordml" xmlns:w15="http://schemas.microsoft.com/office/word/2012/wordml" xmlns:wpg="http://schemas.microsoft.com/office/word/2010/wordprocessingGroup" xmlns:wpi="http://schemas.microsoft.com/office/word/2010/wordprocessingInk" xmlns:wne="http://schemas.microsoft.com/office/word/2006/wordml" xmlns:wps="http://schemas.microsoft.com/office/word/2010/wordprocessingShape" mc:Ignorable="w14 w15 wp14">
   <w:abstractNum w:abstractNumId="0">
     <w:nsid w:val="04A27D20"/>
     <w:multiLevelType w:val="hybridMultilevel"/>
@@ -9093,7 +9161,7 @@
 </file>
 
 <file path=word/styles.xml><?xml version="1.0" encoding="utf-8"?>
-<w:styles xmlns:mc="http://schemas.openxmlformats.org/markup-compatibility/2006" xmlns:r="http://schemas.openxmlformats.org/officeDocument/2006/relationships" xmlns:w="http://schemas.openxmlformats.org/wordprocessingml/2006/main" xmlns:w14="http://schemas.microsoft.com/office/word/2010/wordml" mc:Ignorable="w14">
+<w:styles xmlns:mc="http://schemas.openxmlformats.org/markup-compatibility/2006" xmlns:r="http://schemas.openxmlformats.org/officeDocument/2006/relationships" xmlns:w="http://schemas.openxmlformats.org/wordprocessingml/2006/main" xmlns:w14="http://schemas.microsoft.com/office/word/2010/wordml" xmlns:w15="http://schemas.microsoft.com/office/word/2012/wordml" mc:Ignorable="w14 w15">
   <w:docDefaults>
     <w:rPrDefault>
       <w:rPr>
@@ -9103,150 +9171,378 @@
     </w:rPrDefault>
     <w:pPrDefault/>
   </w:docDefaults>
-  <w:latentStyles w:defLockedState="0" w:defUIPriority="99" w:defSemiHidden="1" w:defUnhideWhenUsed="1" w:defQFormat="0" w:count="267">
-    <w:lsdException w:name="Normal" w:semiHidden="0" w:uiPriority="0" w:unhideWhenUsed="0" w:qFormat="1"/>
-    <w:lsdException w:name="heading 1" w:semiHidden="0" w:uiPriority="0" w:unhideWhenUsed="0" w:qFormat="1"/>
-    <w:lsdException w:name="heading 2" w:uiPriority="9" w:qFormat="1"/>
-    <w:lsdException w:name="heading 3" w:uiPriority="9" w:qFormat="1"/>
-    <w:lsdException w:name="heading 4" w:uiPriority="0" w:qFormat="1"/>
-    <w:lsdException w:name="heading 5" w:uiPriority="9" w:qFormat="1"/>
-    <w:lsdException w:name="heading 6" w:uiPriority="9" w:qFormat="1"/>
-    <w:lsdException w:name="heading 7" w:uiPriority="9" w:qFormat="1"/>
-    <w:lsdException w:name="heading 8" w:uiPriority="9" w:qFormat="1"/>
-    <w:lsdException w:name="heading 9" w:uiPriority="9" w:qFormat="1"/>
-    <w:lsdException w:name="toc 1" w:uiPriority="39"/>
-    <w:lsdException w:name="toc 2" w:uiPriority="39"/>
-    <w:lsdException w:name="toc 3" w:uiPriority="39"/>
-    <w:lsdException w:name="toc 4" w:uiPriority="39"/>
-    <w:lsdException w:name="toc 5" w:uiPriority="39"/>
-    <w:lsdException w:name="toc 6" w:uiPriority="39"/>
-    <w:lsdException w:name="toc 7" w:uiPriority="39"/>
-    <w:lsdException w:name="toc 8" w:uiPriority="39"/>
-    <w:lsdException w:name="toc 9" w:uiPriority="39"/>
-    <w:lsdException w:name="annotation text" w:uiPriority="0"/>
-    <w:lsdException w:name="footer" w:uiPriority="0"/>
-    <w:lsdException w:name="caption" w:uiPriority="35" w:qFormat="1"/>
-    <w:lsdException w:name="Title" w:semiHidden="0" w:uiPriority="10" w:unhideWhenUsed="0" w:qFormat="1"/>
-    <w:lsdException w:name="Default Paragraph Font" w:uiPriority="1"/>
-    <w:lsdException w:name="Body Text" w:uiPriority="0"/>
-    <w:lsdException w:name="Body Text Indent" w:uiPriority="0"/>
-    <w:lsdException w:name="Subtitle" w:semiHidden="0" w:uiPriority="11" w:unhideWhenUsed="0" w:qFormat="1"/>
-    <w:lsdException w:name="Body Text First Indent" w:uiPriority="0"/>
-    <w:lsdException w:name="Strong" w:semiHidden="0" w:uiPriority="22" w:unhideWhenUsed="0" w:qFormat="1"/>
-    <w:lsdException w:name="Emphasis" w:semiHidden="0" w:uiPriority="20" w:unhideWhenUsed="0" w:qFormat="1"/>
-    <w:lsdException w:name="Plain Text" w:uiPriority="0"/>
-    <w:lsdException w:name="Table Grid" w:semiHidden="0" w:uiPriority="59" w:unhideWhenUsed="0"/>
-    <w:lsdException w:name="Placeholder Text" w:unhideWhenUsed="0"/>
-    <w:lsdException w:name="No Spacing" w:semiHidden="0" w:uiPriority="1" w:unhideWhenUsed="0" w:qFormat="1"/>
-    <w:lsdException w:name="Light Shading" w:semiHidden="0" w:uiPriority="60" w:unhideWhenUsed="0"/>
-    <w:lsdException w:name="Light List" w:semiHidden="0" w:uiPriority="61" w:unhideWhenUsed="0"/>
-    <w:lsdException w:name="Light Grid" w:semiHidden="0" w:uiPriority="62" w:unhideWhenUsed="0"/>
-    <w:lsdException w:name="Medium Shading 1" w:semiHidden="0" w:uiPriority="63" w:unhideWhenUsed="0"/>
-    <w:lsdException w:name="Medium Shading 2" w:semiHidden="0" w:uiPriority="64" w:unhideWhenUsed="0"/>
-    <w:lsdException w:name="Medium List 1" w:semiHidden="0" w:uiPriority="65" w:unhideWhenUsed="0"/>
-    <w:lsdException w:name="Medium List 2" w:semiHidden="0" w:uiPriority="66" w:unhideWhenUsed="0"/>
-    <w:lsdException w:name="Medium Grid 1" w:semiHidden="0" w:uiPriority="67" w:unhideWhenUsed="0"/>
-    <w:lsdException w:name="Medium Grid 2" w:semiHidden="0" w:uiPriority="68" w:unhideWhenUsed="0"/>
-    <w:lsdException w:name="Medium Grid 3" w:semiHidden="0" w:uiPriority="69" w:unhideWhenUsed="0"/>
-    <w:lsdException w:name="Dark List" w:semiHidden="0" w:uiPriority="70" w:unhideWhenUsed="0"/>
-    <w:lsdException w:name="Colorful Shading" w:semiHidden="0" w:uiPriority="71" w:unhideWhenUsed="0"/>
-    <w:lsdException w:name="Colorful List" w:semiHidden="0" w:uiPriority="72" w:unhideWhenUsed="0"/>
-    <w:lsdException w:name="Colorful Grid" w:semiHidden="0" w:uiPriority="73" w:unhideWhenUsed="0"/>
-    <w:lsdException w:name="Light Shading Accent 1" w:semiHidden="0" w:uiPriority="60" w:unhideWhenUsed="0"/>
-    <w:lsdException w:name="Light List Accent 1" w:semiHidden="0" w:uiPriority="61" w:unhideWhenUsed="0"/>
-    <w:lsdException w:name="Light Grid Accent 1" w:semiHidden="0" w:uiPriority="62" w:unhideWhenUsed="0"/>
-    <w:lsdException w:name="Medium Shading 1 Accent 1" w:semiHidden="0" w:uiPriority="63" w:unhideWhenUsed="0"/>
-    <w:lsdException w:name="Medium Shading 2 Accent 1" w:semiHidden="0" w:uiPriority="64" w:unhideWhenUsed="0"/>
-    <w:lsdException w:name="Medium List 1 Accent 1" w:semiHidden="0" w:uiPriority="65" w:unhideWhenUsed="0"/>
-    <w:lsdException w:name="Revision" w:unhideWhenUsed="0"/>
-    <w:lsdException w:name="List Paragraph" w:semiHidden="0" w:uiPriority="34" w:unhideWhenUsed="0" w:qFormat="1"/>
-    <w:lsdException w:name="Quote" w:semiHidden="0" w:unhideWhenUsed="0" w:qFormat="1"/>
-    <w:lsdException w:name="Intense Quote" w:semiHidden="0" w:uiPriority="30" w:unhideWhenUsed="0" w:qFormat="1"/>
-    <w:lsdException w:name="Medium List 2 Accent 1" w:semiHidden="0" w:uiPriority="66" w:unhideWhenUsed="0"/>
-    <w:lsdException w:name="Medium Grid 1 Accent 1" w:semiHidden="0" w:uiPriority="67" w:unhideWhenUsed="0"/>
-    <w:lsdException w:name="Medium Grid 2 Accent 1" w:semiHidden="0" w:uiPriority="68" w:unhideWhenUsed="0"/>
-    <w:lsdException w:name="Medium Grid 3 Accent 1" w:semiHidden="0" w:uiPriority="69" w:unhideWhenUsed="0"/>
-    <w:lsdException w:name="Dark List Accent 1" w:semiHidden="0" w:uiPriority="70" w:unhideWhenUsed="0"/>
-    <w:lsdException w:name="Colorful Shading Accent 1" w:semiHidden="0" w:uiPriority="71" w:unhideWhenUsed="0"/>
-    <w:lsdException w:name="Colorful List Accent 1" w:semiHidden="0" w:uiPriority="72" w:unhideWhenUsed="0"/>
-    <w:lsdException w:name="Colorful Grid Accent 1" w:semiHidden="0" w:uiPriority="73" w:unhideWhenUsed="0"/>
-    <w:lsdException w:name="Light Shading Accent 2" w:semiHidden="0" w:uiPriority="60" w:unhideWhenUsed="0"/>
-    <w:lsdException w:name="Light List Accent 2" w:semiHidden="0" w:uiPriority="61" w:unhideWhenUsed="0"/>
-    <w:lsdException w:name="Light Grid Accent 2" w:semiHidden="0" w:uiPriority="62" w:unhideWhenUsed="0"/>
-    <w:lsdException w:name="Medium Shading 1 Accent 2" w:semiHidden="0" w:uiPriority="63" w:unhideWhenUsed="0"/>
-    <w:lsdException w:name="Medium Shading 2 Accent 2" w:semiHidden="0" w:uiPriority="64" w:unhideWhenUsed="0"/>
-    <w:lsdException w:name="Medium List 1 Accent 2" w:semiHidden="0" w:uiPriority="65" w:unhideWhenUsed="0"/>
-    <w:lsdException w:name="Medium List 2 Accent 2" w:semiHidden="0" w:uiPriority="66" w:unhideWhenUsed="0"/>
-    <w:lsdException w:name="Medium Grid 1 Accent 2" w:semiHidden="0" w:uiPriority="67" w:unhideWhenUsed="0"/>
-    <w:lsdException w:name="Medium Grid 2 Accent 2" w:semiHidden="0" w:uiPriority="68" w:unhideWhenUsed="0"/>
-    <w:lsdException w:name="Medium Grid 3 Accent 2" w:semiHidden="0" w:uiPriority="69" w:unhideWhenUsed="0"/>
-    <w:lsdException w:name="Dark List Accent 2" w:semiHidden="0" w:uiPriority="70" w:unhideWhenUsed="0"/>
-    <w:lsdException w:name="Colorful Shading Accent 2" w:semiHidden="0" w:uiPriority="71" w:unhideWhenUsed="0"/>
-    <w:lsdException w:name="Colorful List Accent 2" w:semiHidden="0" w:uiPriority="72" w:unhideWhenUsed="0"/>
-    <w:lsdException w:name="Colorful Grid Accent 2" w:semiHidden="0" w:uiPriority="73" w:unhideWhenUsed="0"/>
-    <w:lsdException w:name="Light Shading Accent 3" w:semiHidden="0" w:uiPriority="60" w:unhideWhenUsed="0"/>
-    <w:lsdException w:name="Light List Accent 3" w:semiHidden="0" w:uiPriority="61" w:unhideWhenUsed="0"/>
-    <w:lsdException w:name="Light Grid Accent 3" w:semiHidden="0" w:uiPriority="62" w:unhideWhenUsed="0"/>
-    <w:lsdException w:name="Medium Shading 1 Accent 3" w:semiHidden="0" w:uiPriority="63" w:unhideWhenUsed="0"/>
-    <w:lsdException w:name="Medium Shading 2 Accent 3" w:semiHidden="0" w:uiPriority="64" w:unhideWhenUsed="0"/>
-    <w:lsdException w:name="Medium List 1 Accent 3" w:semiHidden="0" w:uiPriority="65" w:unhideWhenUsed="0"/>
-    <w:lsdException w:name="Medium List 2 Accent 3" w:semiHidden="0" w:uiPriority="66" w:unhideWhenUsed="0"/>
-    <w:lsdException w:name="Medium Grid 1 Accent 3" w:semiHidden="0" w:uiPriority="67" w:unhideWhenUsed="0"/>
-    <w:lsdException w:name="Medium Grid 2 Accent 3" w:semiHidden="0" w:uiPriority="68" w:unhideWhenUsed="0"/>
-    <w:lsdException w:name="Medium Grid 3 Accent 3" w:semiHidden="0" w:uiPriority="69" w:unhideWhenUsed="0"/>
-    <w:lsdException w:name="Dark List Accent 3" w:semiHidden="0" w:uiPriority="70" w:unhideWhenUsed="0"/>
-    <w:lsdException w:name="Colorful Shading Accent 3" w:semiHidden="0" w:uiPriority="71" w:unhideWhenUsed="0"/>
-    <w:lsdException w:name="Colorful List Accent 3" w:semiHidden="0" w:uiPriority="72" w:unhideWhenUsed="0"/>
-    <w:lsdException w:name="Colorful Grid Accent 3" w:semiHidden="0" w:uiPriority="73" w:unhideWhenUsed="0"/>
-    <w:lsdException w:name="Light Shading Accent 4" w:semiHidden="0" w:uiPriority="60" w:unhideWhenUsed="0"/>
-    <w:lsdException w:name="Light List Accent 4" w:semiHidden="0" w:uiPriority="61" w:unhideWhenUsed="0"/>
-    <w:lsdException w:name="Light Grid Accent 4" w:semiHidden="0" w:uiPriority="62" w:unhideWhenUsed="0"/>
-    <w:lsdException w:name="Medium Shading 1 Accent 4" w:semiHidden="0" w:uiPriority="63" w:unhideWhenUsed="0"/>
-    <w:lsdException w:name="Medium Shading 2 Accent 4" w:semiHidden="0" w:uiPriority="64" w:unhideWhenUsed="0"/>
-    <w:lsdException w:name="Medium List 1 Accent 4" w:semiHidden="0" w:uiPriority="65" w:unhideWhenUsed="0"/>
-    <w:lsdException w:name="Medium List 2 Accent 4" w:semiHidden="0" w:uiPriority="66" w:unhideWhenUsed="0"/>
-    <w:lsdException w:name="Medium Grid 1 Accent 4" w:semiHidden="0" w:uiPriority="67" w:unhideWhenUsed="0"/>
-    <w:lsdException w:name="Medium Grid 2 Accent 4" w:semiHidden="0" w:uiPriority="68" w:unhideWhenUsed="0"/>
-    <w:lsdException w:name="Medium Grid 3 Accent 4" w:semiHidden="0" w:uiPriority="69" w:unhideWhenUsed="0"/>
-    <w:lsdException w:name="Dark List Accent 4" w:semiHidden="0" w:uiPriority="70" w:unhideWhenUsed="0"/>
-    <w:lsdException w:name="Colorful Shading Accent 4" w:semiHidden="0" w:uiPriority="71" w:unhideWhenUsed="0"/>
-    <w:lsdException w:name="Colorful List Accent 4" w:semiHidden="0" w:uiPriority="72" w:unhideWhenUsed="0"/>
-    <w:lsdException w:name="Colorful Grid Accent 4" w:semiHidden="0" w:uiPriority="73" w:unhideWhenUsed="0"/>
-    <w:lsdException w:name="Light Shading Accent 5" w:semiHidden="0" w:uiPriority="60" w:unhideWhenUsed="0"/>
-    <w:lsdException w:name="Light List Accent 5" w:semiHidden="0" w:uiPriority="61" w:unhideWhenUsed="0"/>
-    <w:lsdException w:name="Light Grid Accent 5" w:semiHidden="0" w:uiPriority="62" w:unhideWhenUsed="0"/>
-    <w:lsdException w:name="Medium Shading 1 Accent 5" w:semiHidden="0" w:uiPriority="63" w:unhideWhenUsed="0"/>
-    <w:lsdException w:name="Medium Shading 2 Accent 5" w:semiHidden="0" w:uiPriority="64" w:unhideWhenUsed="0"/>
-    <w:lsdException w:name="Medium List 1 Accent 5" w:semiHidden="0" w:uiPriority="65" w:unhideWhenUsed="0"/>
-    <w:lsdException w:name="Medium List 2 Accent 5" w:semiHidden="0" w:uiPriority="66" w:unhideWhenUsed="0"/>
-    <w:lsdException w:name="Medium Grid 1 Accent 5" w:semiHidden="0" w:uiPriority="67" w:unhideWhenUsed="0"/>
-    <w:lsdException w:name="Medium Grid 2 Accent 5" w:semiHidden="0" w:uiPriority="68" w:unhideWhenUsed="0"/>
-    <w:lsdException w:name="Medium Grid 3 Accent 5" w:semiHidden="0" w:uiPriority="69" w:unhideWhenUsed="0"/>
-    <w:lsdException w:name="Dark List Accent 5" w:semiHidden="0" w:uiPriority="70" w:unhideWhenUsed="0"/>
-    <w:lsdException w:name="Colorful Shading Accent 5" w:semiHidden="0" w:uiPriority="71" w:unhideWhenUsed="0"/>
-    <w:lsdException w:name="Colorful List Accent 5" w:semiHidden="0" w:uiPriority="72" w:unhideWhenUsed="0"/>
-    <w:lsdException w:name="Colorful Grid Accent 5" w:semiHidden="0" w:uiPriority="73" w:unhideWhenUsed="0"/>
-    <w:lsdException w:name="Light Shading Accent 6" w:semiHidden="0" w:uiPriority="60" w:unhideWhenUsed="0"/>
-    <w:lsdException w:name="Light List Accent 6" w:semiHidden="0" w:uiPriority="61" w:unhideWhenUsed="0"/>
-    <w:lsdException w:name="Light Grid Accent 6" w:semiHidden="0" w:uiPriority="62" w:unhideWhenUsed="0"/>
-    <w:lsdException w:name="Medium Shading 1 Accent 6" w:semiHidden="0" w:uiPriority="63" w:unhideWhenUsed="0"/>
-    <w:lsdException w:name="Medium Shading 2 Accent 6" w:semiHidden="0" w:uiPriority="64" w:unhideWhenUsed="0"/>
-    <w:lsdException w:name="Medium List 1 Accent 6" w:semiHidden="0" w:uiPriority="65" w:unhideWhenUsed="0"/>
-    <w:lsdException w:name="Medium List 2 Accent 6" w:semiHidden="0" w:uiPriority="66" w:unhideWhenUsed="0"/>
-    <w:lsdException w:name="Medium Grid 1 Accent 6" w:semiHidden="0" w:uiPriority="67" w:unhideWhenUsed="0"/>
-    <w:lsdException w:name="Medium Grid 2 Accent 6" w:semiHidden="0" w:uiPriority="68" w:unhideWhenUsed="0"/>
-    <w:lsdException w:name="Medium Grid 3 Accent 6" w:semiHidden="0" w:uiPriority="69" w:unhideWhenUsed="0"/>
-    <w:lsdException w:name="Dark List Accent 6" w:semiHidden="0" w:uiPriority="70" w:unhideWhenUsed="0"/>
-    <w:lsdException w:name="Colorful Shading Accent 6" w:semiHidden="0" w:uiPriority="71" w:unhideWhenUsed="0"/>
-    <w:lsdException w:name="Colorful List Accent 6" w:semiHidden="0" w:uiPriority="72" w:unhideWhenUsed="0"/>
-    <w:lsdException w:name="Colorful Grid Accent 6" w:semiHidden="0" w:uiPriority="73" w:unhideWhenUsed="0"/>
-    <w:lsdException w:name="Subtle Emphasis" w:semiHidden="0" w:uiPriority="19" w:unhideWhenUsed="0" w:qFormat="1"/>
-    <w:lsdException w:name="Intense Emphasis" w:semiHidden="0" w:uiPriority="21" w:unhideWhenUsed="0" w:qFormat="1"/>
-    <w:lsdException w:name="Subtle Reference" w:semiHidden="0" w:uiPriority="31" w:unhideWhenUsed="0" w:qFormat="1"/>
-    <w:lsdException w:name="Intense Reference" w:semiHidden="0" w:uiPriority="32" w:unhideWhenUsed="0" w:qFormat="1"/>
-    <w:lsdException w:name="Book Title" w:semiHidden="0" w:uiPriority="33" w:unhideWhenUsed="0" w:qFormat="1"/>
-    <w:lsdException w:name="Bibliography" w:uiPriority="37"/>
-    <w:lsdException w:name="TOC Heading" w:uiPriority="39" w:qFormat="1"/>
+  <w:latentStyles w:defLockedState="0" w:defUIPriority="99" w:defSemiHidden="0" w:defUnhideWhenUsed="0" w:defQFormat="0" w:count="371">
+    <w:lsdException w:name="Normal" w:uiPriority="0" w:qFormat="1"/>
+    <w:lsdException w:name="heading 1" w:uiPriority="0" w:qFormat="1"/>
+    <w:lsdException w:name="heading 2" w:semiHidden="1" w:uiPriority="9" w:unhideWhenUsed="1" w:qFormat="1"/>
+    <w:lsdException w:name="heading 3" w:semiHidden="1" w:uiPriority="9" w:unhideWhenUsed="1" w:qFormat="1"/>
+    <w:lsdException w:name="heading 4" w:semiHidden="1" w:uiPriority="0" w:unhideWhenUsed="1" w:qFormat="1"/>
+    <w:lsdException w:name="heading 5" w:semiHidden="1" w:uiPriority="9" w:unhideWhenUsed="1" w:qFormat="1"/>
+    <w:lsdException w:name="heading 6" w:semiHidden="1" w:uiPriority="9" w:unhideWhenUsed="1" w:qFormat="1"/>
+    <w:lsdException w:name="heading 7" w:semiHidden="1" w:uiPriority="9" w:unhideWhenUsed="1" w:qFormat="1"/>
+    <w:lsdException w:name="heading 8" w:semiHidden="1" w:uiPriority="9" w:unhideWhenUsed="1" w:qFormat="1"/>
+    <w:lsdException w:name="heading 9" w:semiHidden="1" w:uiPriority="9" w:unhideWhenUsed="1" w:qFormat="1"/>
+    <w:lsdException w:name="index 1" w:semiHidden="1" w:unhideWhenUsed="1"/>
+    <w:lsdException w:name="index 2" w:semiHidden="1" w:unhideWhenUsed="1"/>
+    <w:lsdException w:name="index 3" w:semiHidden="1" w:unhideWhenUsed="1"/>
+    <w:lsdException w:name="index 4" w:semiHidden="1" w:unhideWhenUsed="1"/>
+    <w:lsdException w:name="index 5" w:semiHidden="1" w:unhideWhenUsed="1"/>
+    <w:lsdException w:name="index 6" w:semiHidden="1" w:unhideWhenUsed="1"/>
+    <w:lsdException w:name="index 7" w:semiHidden="1" w:unhideWhenUsed="1"/>
+    <w:lsdException w:name="index 8" w:semiHidden="1" w:unhideWhenUsed="1"/>
+    <w:lsdException w:name="index 9" w:semiHidden="1" w:unhideWhenUsed="1"/>
+    <w:lsdException w:name="toc 1" w:semiHidden="1" w:uiPriority="39" w:unhideWhenUsed="1"/>
+    <w:lsdException w:name="toc 2" w:semiHidden="1" w:uiPriority="39" w:unhideWhenUsed="1"/>
+    <w:lsdException w:name="toc 3" w:semiHidden="1" w:uiPriority="39" w:unhideWhenUsed="1"/>
+    <w:lsdException w:name="toc 4" w:semiHidden="1" w:uiPriority="39" w:unhideWhenUsed="1"/>
+    <w:lsdException w:name="toc 5" w:semiHidden="1" w:uiPriority="39" w:unhideWhenUsed="1"/>
+    <w:lsdException w:name="toc 6" w:semiHidden="1" w:uiPriority="39" w:unhideWhenUsed="1"/>
+    <w:lsdException w:name="toc 7" w:semiHidden="1" w:uiPriority="39" w:unhideWhenUsed="1"/>
+    <w:lsdException w:name="toc 8" w:semiHidden="1" w:uiPriority="39" w:unhideWhenUsed="1"/>
+    <w:lsdException w:name="toc 9" w:semiHidden="1" w:uiPriority="39" w:unhideWhenUsed="1"/>
+    <w:lsdException w:name="Normal Indent" w:semiHidden="1" w:unhideWhenUsed="1"/>
+    <w:lsdException w:name="footnote text" w:semiHidden="1" w:unhideWhenUsed="1"/>
+    <w:lsdException w:name="annotation text" w:semiHidden="1" w:uiPriority="0" w:unhideWhenUsed="1"/>
+    <w:lsdException w:name="header" w:semiHidden="1" w:unhideWhenUsed="1"/>
+    <w:lsdException w:name="footer" w:semiHidden="1" w:uiPriority="0" w:unhideWhenUsed="1"/>
+    <w:lsdException w:name="index heading" w:semiHidden="1" w:unhideWhenUsed="1"/>
+    <w:lsdException w:name="caption" w:semiHidden="1" w:uiPriority="35" w:unhideWhenUsed="1" w:qFormat="1"/>
+    <w:lsdException w:name="table of figures" w:semiHidden="1" w:unhideWhenUsed="1"/>
+    <w:lsdException w:name="envelope address" w:semiHidden="1" w:unhideWhenUsed="1"/>
+    <w:lsdException w:name="envelope return" w:semiHidden="1" w:unhideWhenUsed="1"/>
+    <w:lsdException w:name="footnote reference" w:semiHidden="1" w:unhideWhenUsed="1"/>
+    <w:lsdException w:name="annotation reference" w:semiHidden="1" w:unhideWhenUsed="1"/>
+    <w:lsdException w:name="line number" w:semiHidden="1" w:unhideWhenUsed="1"/>
+    <w:lsdException w:name="page number" w:semiHidden="1" w:unhideWhenUsed="1"/>
+    <w:lsdException w:name="endnote reference" w:semiHidden="1" w:unhideWhenUsed="1"/>
+    <w:lsdException w:name="endnote text" w:semiHidden="1" w:unhideWhenUsed="1"/>
+    <w:lsdException w:name="table of authorities" w:semiHidden="1" w:unhideWhenUsed="1"/>
+    <w:lsdException w:name="macro" w:semiHidden="1" w:unhideWhenUsed="1"/>
+    <w:lsdException w:name="toa heading" w:semiHidden="1" w:unhideWhenUsed="1"/>
+    <w:lsdException w:name="List" w:semiHidden="1" w:unhideWhenUsed="1"/>
+    <w:lsdException w:name="List Bullet" w:semiHidden="1" w:unhideWhenUsed="1"/>
+    <w:lsdException w:name="List Number" w:semiHidden="1" w:unhideWhenUsed="1"/>
+    <w:lsdException w:name="List 2" w:semiHidden="1" w:unhideWhenUsed="1"/>
+    <w:lsdException w:name="List 3" w:semiHidden="1" w:unhideWhenUsed="1"/>
+    <w:lsdException w:name="List 4" w:semiHidden="1" w:unhideWhenUsed="1"/>
+    <w:lsdException w:name="List 5" w:semiHidden="1" w:unhideWhenUsed="1"/>
+    <w:lsdException w:name="List Bullet 2" w:semiHidden="1" w:unhideWhenUsed="1"/>
+    <w:lsdException w:name="List Bullet 3" w:semiHidden="1" w:unhideWhenUsed="1"/>
+    <w:lsdException w:name="List Bullet 4" w:semiHidden="1" w:unhideWhenUsed="1"/>
+    <w:lsdException w:name="List Bullet 5" w:semiHidden="1" w:unhideWhenUsed="1"/>
+    <w:lsdException w:name="List Number 2" w:semiHidden="1" w:unhideWhenUsed="1"/>
+    <w:lsdException w:name="List Number 3" w:semiHidden="1" w:unhideWhenUsed="1"/>
+    <w:lsdException w:name="List Number 4" w:semiHidden="1" w:unhideWhenUsed="1"/>
+    <w:lsdException w:name="List Number 5" w:semiHidden="1" w:unhideWhenUsed="1"/>
+    <w:lsdException w:name="Title" w:uiPriority="10" w:qFormat="1"/>
+    <w:lsdException w:name="Closing" w:semiHidden="1" w:unhideWhenUsed="1"/>
+    <w:lsdException w:name="Signature" w:semiHidden="1" w:unhideWhenUsed="1"/>
+    <w:lsdException w:name="Default Paragraph Font" w:semiHidden="1" w:uiPriority="1" w:unhideWhenUsed="1"/>
+    <w:lsdException w:name="Body Text" w:semiHidden="1" w:uiPriority="0" w:unhideWhenUsed="1"/>
+    <w:lsdException w:name="Body Text Indent" w:semiHidden="1" w:uiPriority="0" w:unhideWhenUsed="1"/>
+    <w:lsdException w:name="List Continue" w:semiHidden="1" w:unhideWhenUsed="1"/>
+    <w:lsdException w:name="List Continue 2" w:semiHidden="1" w:unhideWhenUsed="1"/>
+    <w:lsdException w:name="List Continue 3" w:semiHidden="1" w:unhideWhenUsed="1"/>
+    <w:lsdException w:name="List Continue 4" w:semiHidden="1" w:unhideWhenUsed="1"/>
+    <w:lsdException w:name="List Continue 5" w:semiHidden="1" w:unhideWhenUsed="1"/>
+    <w:lsdException w:name="Message Header" w:semiHidden="1" w:unhideWhenUsed="1"/>
+    <w:lsdException w:name="Subtitle" w:uiPriority="11" w:qFormat="1"/>
+    <w:lsdException w:name="Salutation" w:semiHidden="1" w:unhideWhenUsed="1"/>
+    <w:lsdException w:name="Date" w:semiHidden="1" w:unhideWhenUsed="1"/>
+    <w:lsdException w:name="Body Text First Indent" w:semiHidden="1" w:uiPriority="0" w:unhideWhenUsed="1"/>
+    <w:lsdException w:name="Body Text First Indent 2" w:semiHidden="1" w:unhideWhenUsed="1"/>
+    <w:lsdException w:name="Note Heading" w:semiHidden="1" w:unhideWhenUsed="1"/>
+    <w:lsdException w:name="Body Text 2" w:semiHidden="1" w:unhideWhenUsed="1"/>
+    <w:lsdException w:name="Body Text 3" w:semiHidden="1" w:unhideWhenUsed="1"/>
+    <w:lsdException w:name="Body Text Indent 2" w:semiHidden="1" w:unhideWhenUsed="1"/>
+    <w:lsdException w:name="Body Text Indent 3" w:semiHidden="1" w:unhideWhenUsed="1"/>
+    <w:lsdException w:name="Block Text" w:semiHidden="1" w:unhideWhenUsed="1"/>
+    <w:lsdException w:name="Hyperlink" w:semiHidden="1" w:unhideWhenUsed="1"/>
+    <w:lsdException w:name="FollowedHyperlink" w:semiHidden="1" w:unhideWhenUsed="1"/>
+    <w:lsdException w:name="Strong" w:uiPriority="22" w:qFormat="1"/>
+    <w:lsdException w:name="Emphasis" w:uiPriority="20" w:qFormat="1"/>
+    <w:lsdException w:name="Document Map" w:semiHidden="1" w:unhideWhenUsed="1"/>
+    <w:lsdException w:name="Plain Text" w:semiHidden="1" w:uiPriority="0" w:unhideWhenUsed="1"/>
+    <w:lsdException w:name="E-mail Signature" w:semiHidden="1" w:unhideWhenUsed="1"/>
+    <w:lsdException w:name="HTML Top of Form" w:semiHidden="1" w:unhideWhenUsed="1"/>
+    <w:lsdException w:name="HTML Bottom of Form" w:semiHidden="1" w:unhideWhenUsed="1"/>
+    <w:lsdException w:name="Normal (Web)" w:semiHidden="1" w:unhideWhenUsed="1"/>
+    <w:lsdException w:name="HTML Acronym" w:semiHidden="1" w:unhideWhenUsed="1"/>
+    <w:lsdException w:name="HTML Address" w:semiHidden="1" w:unhideWhenUsed="1"/>
+    <w:lsdException w:name="HTML Cite" w:semiHidden="1" w:unhideWhenUsed="1"/>
+    <w:lsdException w:name="HTML Code" w:semiHidden="1" w:unhideWhenUsed="1"/>
+    <w:lsdException w:name="HTML Definition" w:semiHidden="1" w:unhideWhenUsed="1"/>
+    <w:lsdException w:name="HTML Keyboard" w:semiHidden="1" w:unhideWhenUsed="1"/>
+    <w:lsdException w:name="HTML Preformatted" w:semiHidden="1" w:unhideWhenUsed="1"/>
+    <w:lsdException w:name="HTML Sample" w:semiHidden="1" w:unhideWhenUsed="1"/>
+    <w:lsdException w:name="HTML Typewriter" w:semiHidden="1" w:unhideWhenUsed="1"/>
+    <w:lsdException w:name="HTML Variable" w:semiHidden="1" w:unhideWhenUsed="1"/>
+    <w:lsdException w:name="Normal Table" w:semiHidden="1" w:unhideWhenUsed="1"/>
+    <w:lsdException w:name="annotation subject" w:semiHidden="1" w:unhideWhenUsed="1"/>
+    <w:lsdException w:name="No List" w:semiHidden="1" w:unhideWhenUsed="1"/>
+    <w:lsdException w:name="Outline List 1" w:semiHidden="1" w:unhideWhenUsed="1"/>
+    <w:lsdException w:name="Outline List 2" w:semiHidden="1" w:unhideWhenUsed="1"/>
+    <w:lsdException w:name="Outline List 3" w:semiHidden="1" w:unhideWhenUsed="1"/>
+    <w:lsdException w:name="Table Simple 1" w:semiHidden="1" w:unhideWhenUsed="1"/>
+    <w:lsdException w:name="Table Simple 2" w:semiHidden="1" w:unhideWhenUsed="1"/>
+    <w:lsdException w:name="Table Simple 3" w:semiHidden="1" w:unhideWhenUsed="1"/>
+    <w:lsdException w:name="Table Classic 1" w:semiHidden="1" w:unhideWhenUsed="1"/>
+    <w:lsdException w:name="Table Classic 2" w:semiHidden="1" w:unhideWhenUsed="1"/>
+    <w:lsdException w:name="Table Classic 3" w:semiHidden="1" w:unhideWhenUsed="1"/>
+    <w:lsdException w:name="Table Classic 4" w:semiHidden="1" w:unhideWhenUsed="1"/>
+    <w:lsdException w:name="Table Colorful 1" w:semiHidden="1" w:unhideWhenUsed="1"/>
+    <w:lsdException w:name="Table Colorful 2" w:semiHidden="1" w:unhideWhenUsed="1"/>
+    <w:lsdException w:name="Table Colorful 3" w:semiHidden="1" w:unhideWhenUsed="1"/>
+    <w:lsdException w:name="Table Columns 1" w:semiHidden="1" w:unhideWhenUsed="1"/>
+    <w:lsdException w:name="Table Columns 2" w:semiHidden="1" w:unhideWhenUsed="1"/>
+    <w:lsdException w:name="Table Columns 3" w:semiHidden="1" w:unhideWhenUsed="1"/>
+    <w:lsdException w:name="Table Columns 4" w:semiHidden="1" w:unhideWhenUsed="1"/>
+    <w:lsdException w:name="Table Columns 5" w:semiHidden="1" w:unhideWhenUsed="1"/>
+    <w:lsdException w:name="Table Grid 1" w:semiHidden="1" w:unhideWhenUsed="1"/>
+    <w:lsdException w:name="Table Grid 2" w:semiHidden="1" w:unhideWhenUsed="1"/>
+    <w:lsdException w:name="Table Grid 3" w:semiHidden="1" w:unhideWhenUsed="1"/>
+    <w:lsdException w:name="Table Grid 4" w:semiHidden="1" w:unhideWhenUsed="1"/>
+    <w:lsdException w:name="Table Grid 5" w:semiHidden="1" w:unhideWhenUsed="1"/>
+    <w:lsdException w:name="Table Grid 6" w:semiHidden="1" w:unhideWhenUsed="1"/>
+    <w:lsdException w:name="Table Grid 7" w:semiHidden="1" w:unhideWhenUsed="1"/>
+    <w:lsdException w:name="Table Grid 8" w:semiHidden="1" w:unhideWhenUsed="1"/>
+    <w:lsdException w:name="Table List 1" w:semiHidden="1" w:unhideWhenUsed="1"/>
+    <w:lsdException w:name="Table List 2" w:semiHidden="1" w:unhideWhenUsed="1"/>
+    <w:lsdException w:name="Table List 3" w:semiHidden="1" w:unhideWhenUsed="1"/>
+    <w:lsdException w:name="Table List 4" w:semiHidden="1" w:unhideWhenUsed="1"/>
+    <w:lsdException w:name="Table List 5" w:semiHidden="1" w:unhideWhenUsed="1"/>
+    <w:lsdException w:name="Table List 6" w:semiHidden="1" w:unhideWhenUsed="1"/>
+    <w:lsdException w:name="Table List 7" w:semiHidden="1" w:unhideWhenUsed="1"/>
+    <w:lsdException w:name="Table List 8" w:semiHidden="1" w:unhideWhenUsed="1"/>
+    <w:lsdException w:name="Table 3D effects 1" w:semiHidden="1" w:unhideWhenUsed="1"/>
+    <w:lsdException w:name="Table 3D effects 2" w:semiHidden="1" w:unhideWhenUsed="1"/>
+    <w:lsdException w:name="Table 3D effects 3" w:semiHidden="1" w:unhideWhenUsed="1"/>
+    <w:lsdException w:name="Table Contemporary" w:semiHidden="1" w:unhideWhenUsed="1"/>
+    <w:lsdException w:name="Table Elegant" w:semiHidden="1" w:unhideWhenUsed="1"/>
+    <w:lsdException w:name="Table Professional" w:semiHidden="1" w:unhideWhenUsed="1"/>
+    <w:lsdException w:name="Table Subtle 1" w:semiHidden="1" w:unhideWhenUsed="1"/>
+    <w:lsdException w:name="Table Subtle 2" w:semiHidden="1" w:unhideWhenUsed="1"/>
+    <w:lsdException w:name="Table Web 1" w:semiHidden="1" w:unhideWhenUsed="1"/>
+    <w:lsdException w:name="Table Web 2" w:semiHidden="1" w:unhideWhenUsed="1"/>
+    <w:lsdException w:name="Table Web 3" w:semiHidden="1" w:unhideWhenUsed="1"/>
+    <w:lsdException w:name="Balloon Text" w:semiHidden="1" w:unhideWhenUsed="1"/>
+    <w:lsdException w:name="Table Grid" w:uiPriority="59"/>
+    <w:lsdException w:name="Table Theme" w:semiHidden="1" w:unhideWhenUsed="1"/>
+    <w:lsdException w:name="Placeholder Text" w:semiHidden="1"/>
+    <w:lsdException w:name="No Spacing" w:uiPriority="1" w:qFormat="1"/>
+    <w:lsdException w:name="Light Shading" w:uiPriority="60"/>
+    <w:lsdException w:name="Light List" w:uiPriority="61"/>
+    <w:lsdException w:name="Light Grid" w:uiPriority="62"/>
+    <w:lsdException w:name="Medium Shading 1" w:uiPriority="63"/>
+    <w:lsdException w:name="Medium Shading 2" w:uiPriority="64"/>
+    <w:lsdException w:name="Medium List 1" w:uiPriority="65"/>
+    <w:lsdException w:name="Medium List 2" w:uiPriority="66"/>
+    <w:lsdException w:name="Medium Grid 1" w:uiPriority="67"/>
+    <w:lsdException w:name="Medium Grid 2" w:uiPriority="68"/>
+    <w:lsdException w:name="Medium Grid 3" w:uiPriority="69"/>
+    <w:lsdException w:name="Dark List" w:uiPriority="70"/>
+    <w:lsdException w:name="Colorful Shading" w:uiPriority="71"/>
+    <w:lsdException w:name="Colorful List" w:uiPriority="72"/>
+    <w:lsdException w:name="Colorful Grid" w:uiPriority="73"/>
+    <w:lsdException w:name="Light Shading Accent 1" w:uiPriority="60"/>
+    <w:lsdException w:name="Light List Accent 1" w:uiPriority="61"/>
+    <w:lsdException w:name="Light Grid Accent 1" w:uiPriority="62"/>
+    <w:lsdException w:name="Medium Shading 1 Accent 1" w:uiPriority="63"/>
+    <w:lsdException w:name="Medium Shading 2 Accent 1" w:uiPriority="64"/>
+    <w:lsdException w:name="Medium List 1 Accent 1" w:uiPriority="65"/>
+    <w:lsdException w:name="Revision" w:semiHidden="1"/>
+    <w:lsdException w:name="List Paragraph" w:uiPriority="34" w:qFormat="1"/>
+    <w:lsdException w:name="Quote" w:qFormat="1"/>
+    <w:lsdException w:name="Intense Quote" w:uiPriority="30" w:qFormat="1"/>
+    <w:lsdException w:name="Medium List 2 Accent 1" w:uiPriority="66"/>
+    <w:lsdException w:name="Medium Grid 1 Accent 1" w:uiPriority="67"/>
+    <w:lsdException w:name="Medium Grid 2 Accent 1" w:uiPriority="68"/>
+    <w:lsdException w:name="Medium Grid 3 Accent 1" w:uiPriority="69"/>
+    <w:lsdException w:name="Dark List Accent 1" w:uiPriority="70"/>
+    <w:lsdException w:name="Colorful Shading Accent 1" w:uiPriority="71"/>
+    <w:lsdException w:name="Colorful List Accent 1" w:uiPriority="72"/>
+    <w:lsdException w:name="Colorful Grid Accent 1" w:uiPriority="73"/>
+    <w:lsdException w:name="Light Shading Accent 2" w:uiPriority="60"/>
+    <w:lsdException w:name="Light List Accent 2" w:uiPriority="61"/>
+    <w:lsdException w:name="Light Grid Accent 2" w:uiPriority="62"/>
+    <w:lsdException w:name="Medium Shading 1 Accent 2" w:uiPriority="63"/>
+    <w:lsdException w:name="Medium Shading 2 Accent 2" w:uiPriority="64"/>
+    <w:lsdException w:name="Medium List 1 Accent 2" w:uiPriority="65"/>
+    <w:lsdException w:name="Medium List 2 Accent 2" w:uiPriority="66"/>
+    <w:lsdException w:name="Medium Grid 1 Accent 2" w:uiPriority="67"/>
+    <w:lsdException w:name="Medium Grid 2 Accent 2" w:uiPriority="68"/>
+    <w:lsdException w:name="Medium Grid 3 Accent 2" w:uiPriority="69"/>
+    <w:lsdException w:name="Dark List Accent 2" w:uiPriority="70"/>
+    <w:lsdException w:name="Colorful Shading Accent 2" w:uiPriority="71"/>
+    <w:lsdException w:name="Colorful List Accent 2" w:uiPriority="72"/>
+    <w:lsdException w:name="Colorful Grid Accent 2" w:uiPriority="73"/>
+    <w:lsdException w:name="Light Shading Accent 3" w:uiPriority="60"/>
+    <w:lsdException w:name="Light List Accent 3" w:uiPriority="61"/>
+    <w:lsdException w:name="Light Grid Accent 3" w:uiPriority="62"/>
+    <w:lsdException w:name="Medium Shading 1 Accent 3" w:uiPriority="63"/>
+    <w:lsdException w:name="Medium Shading 2 Accent 3" w:uiPriority="64"/>
+    <w:lsdException w:name="Medium List 1 Accent 3" w:uiPriority="65"/>
+    <w:lsdException w:name="Medium List 2 Accent 3" w:uiPriority="66"/>
+    <w:lsdException w:name="Medium Grid 1 Accent 3" w:uiPriority="67"/>
+    <w:lsdException w:name="Medium Grid 2 Accent 3" w:uiPriority="68"/>
+    <w:lsdException w:name="Medium Grid 3 Accent 3" w:uiPriority="69"/>
+    <w:lsdException w:name="Dark List Accent 3" w:uiPriority="70"/>
+    <w:lsdException w:name="Colorful Shading Accent 3" w:uiPriority="71"/>
+    <w:lsdException w:name="Colorful List Accent 3" w:uiPriority="72"/>
+    <w:lsdException w:name="Colorful Grid Accent 3" w:uiPriority="73"/>
+    <w:lsdException w:name="Light Shading Accent 4" w:uiPriority="60"/>
+    <w:lsdException w:name="Light List Accent 4" w:uiPriority="61"/>
+    <w:lsdException w:name="Light Grid Accent 4" w:uiPriority="62"/>
+    <w:lsdException w:name="Medium Shading 1 Accent 4" w:uiPriority="63"/>
+    <w:lsdException w:name="Medium Shading 2 Accent 4" w:uiPriority="64"/>
+    <w:lsdException w:name="Medium List 1 Accent 4" w:uiPriority="65"/>
+    <w:lsdException w:name="Medium List 2 Accent 4" w:uiPriority="66"/>
+    <w:lsdException w:name="Medium Grid 1 Accent 4" w:uiPriority="67"/>
+    <w:lsdException w:name="Medium Grid 2 Accent 4" w:uiPriority="68"/>
+    <w:lsdException w:name="Medium Grid 3 Accent 4" w:uiPriority="69"/>
+    <w:lsdException w:name="Dark List Accent 4" w:uiPriority="70"/>
+    <w:lsdException w:name="Colorful Shading Accent 4" w:uiPriority="71"/>
+    <w:lsdException w:name="Colorful List Accent 4" w:uiPriority="72"/>
+    <w:lsdException w:name="Colorful Grid Accent 4" w:uiPriority="73"/>
+    <w:lsdException w:name="Light Shading Accent 5" w:uiPriority="60"/>
+    <w:lsdException w:name="Light List Accent 5" w:uiPriority="61"/>
+    <w:lsdException w:name="Light Grid Accent 5" w:uiPriority="62"/>
+    <w:lsdException w:name="Medium Shading 1 Accent 5" w:uiPriority="63"/>
+    <w:lsdException w:name="Medium Shading 2 Accent 5" w:uiPriority="64"/>
+    <w:lsdException w:name="Medium List 1 Accent 5" w:uiPriority="65"/>
+    <w:lsdException w:name="Medium List 2 Accent 5" w:uiPriority="66"/>
+    <w:lsdException w:name="Medium Grid 1 Accent 5" w:uiPriority="67"/>
+    <w:lsdException w:name="Medium Grid 2 Accent 5" w:uiPriority="68"/>
+    <w:lsdException w:name="Medium Grid 3 Accent 5" w:uiPriority="69"/>
+    <w:lsdException w:name="Dark List Accent 5" w:uiPriority="70"/>
+    <w:lsdException w:name="Colorful Shading Accent 5" w:uiPriority="71"/>
+    <w:lsdException w:name="Colorful List Accent 5" w:uiPriority="72"/>
+    <w:lsdException w:name="Colorful Grid Accent 5" w:uiPriority="73"/>
+    <w:lsdException w:name="Light Shading Accent 6" w:uiPriority="60"/>
+    <w:lsdException w:name="Light List Accent 6" w:uiPriority="61"/>
+    <w:lsdException w:name="Light Grid Accent 6" w:uiPriority="62"/>
+    <w:lsdException w:name="Medium Shading 1 Accent 6" w:uiPriority="63"/>
+    <w:lsdException w:name="Medium Shading 2 Accent 6" w:uiPriority="64"/>
+    <w:lsdException w:name="Medium List 1 Accent 6" w:uiPriority="65"/>
+    <w:lsdException w:name="Medium List 2 Accent 6" w:uiPriority="66"/>
+    <w:lsdException w:name="Medium Grid 1 Accent 6" w:uiPriority="67"/>
+    <w:lsdException w:name="Medium Grid 2 Accent 6" w:uiPriority="68"/>
+    <w:lsdException w:name="Medium Grid 3 Accent 6" w:uiPriority="69"/>
+    <w:lsdException w:name="Dark List Accent 6" w:uiPriority="70"/>
+    <w:lsdException w:name="Colorful Shading Accent 6" w:uiPriority="71"/>
+    <w:lsdException w:name="Colorful List Accent 6" w:uiPriority="72"/>
+    <w:lsdException w:name="Colorful Grid Accent 6" w:uiPriority="73"/>
+    <w:lsdException w:name="Subtle Emphasis" w:uiPriority="19" w:qFormat="1"/>
+    <w:lsdException w:name="Intense Emphasis" w:uiPriority="21" w:qFormat="1"/>
+    <w:lsdException w:name="Subtle Reference" w:uiPriority="31" w:qFormat="1"/>
+    <w:lsdException w:name="Intense Reference" w:uiPriority="32" w:qFormat="1"/>
+    <w:lsdException w:name="Book Title" w:uiPriority="33" w:qFormat="1"/>
+    <w:lsdException w:name="Bibliography" w:semiHidden="1" w:uiPriority="37" w:unhideWhenUsed="1"/>
+    <w:lsdException w:name="TOC Heading" w:semiHidden="1" w:uiPriority="39" w:unhideWhenUsed="1" w:qFormat="1"/>
+    <w:lsdException w:name="Plain Table 1" w:uiPriority="41"/>
+    <w:lsdException w:name="Plain Table 2" w:uiPriority="42"/>
+    <w:lsdException w:name="Plain Table 3" w:uiPriority="43"/>
+    <w:lsdException w:name="Plain Table 4" w:uiPriority="44"/>
+    <w:lsdException w:name="Plain Table 5" w:uiPriority="45"/>
+    <w:lsdException w:name="Grid Table Light" w:uiPriority="40"/>
+    <w:lsdException w:name="Grid Table 1 Light" w:uiPriority="46"/>
+    <w:lsdException w:name="Grid Table 2" w:uiPriority="47"/>
+    <w:lsdException w:name="Grid Table 3" w:uiPriority="48"/>
+    <w:lsdException w:name="Grid Table 4" w:uiPriority="49"/>
+    <w:lsdException w:name="Grid Table 5 Dark" w:uiPriority="50"/>
+    <w:lsdException w:name="Grid Table 6 Colorful" w:uiPriority="51"/>
+    <w:lsdException w:name="Grid Table 7 Colorful" w:uiPriority="52"/>
+    <w:lsdException w:name="Grid Table 1 Light Accent 1" w:uiPriority="46"/>
+    <w:lsdException w:name="Grid Table 2 Accent 1" w:uiPriority="47"/>
+    <w:lsdException w:name="Grid Table 3 Accent 1" w:uiPriority="48"/>
+    <w:lsdException w:name="Grid Table 4 Accent 1" w:uiPriority="49"/>
+    <w:lsdException w:name="Grid Table 5 Dark Accent 1" w:uiPriority="50"/>
+    <w:lsdException w:name="Grid Table 6 Colorful Accent 1" w:uiPriority="51"/>
+    <w:lsdException w:name="Grid Table 7 Colorful Accent 1" w:uiPriority="52"/>
+    <w:lsdException w:name="Grid Table 1 Light Accent 2" w:uiPriority="46"/>
+    <w:lsdException w:name="Grid Table 2 Accent 2" w:uiPriority="47"/>
+    <w:lsdException w:name="Grid Table 3 Accent 2" w:uiPriority="48"/>
+    <w:lsdException w:name="Grid Table 4 Accent 2" w:uiPriority="49"/>
+    <w:lsdException w:name="Grid Table 5 Dark Accent 2" w:uiPriority="50"/>
+    <w:lsdException w:name="Grid Table 6 Colorful Accent 2" w:uiPriority="51"/>
+    <w:lsdException w:name="Grid Table 7 Colorful Accent 2" w:uiPriority="52"/>
+    <w:lsdException w:name="Grid Table 1 Light Accent 3" w:uiPriority="46"/>
+    <w:lsdException w:name="Grid Table 2 Accent 3" w:uiPriority="47"/>
+    <w:lsdException w:name="Grid Table 3 Accent 3" w:uiPriority="48"/>
+    <w:lsdException w:name="Grid Table 4 Accent 3" w:uiPriority="49"/>
+    <w:lsdException w:name="Grid Table 5 Dark Accent 3" w:uiPriority="50"/>
+    <w:lsdException w:name="Grid Table 6 Colorful Accent 3" w:uiPriority="51"/>
+    <w:lsdException w:name="Grid Table 7 Colorful Accent 3" w:uiPriority="52"/>
+    <w:lsdException w:name="Grid Table 1 Light Accent 4" w:uiPriority="46"/>
+    <w:lsdException w:name="Grid Table 2 Accent 4" w:uiPriority="47"/>
+    <w:lsdException w:name="Grid Table 3 Accent 4" w:uiPriority="48"/>
+    <w:lsdException w:name="Grid Table 4 Accent 4" w:uiPriority="49"/>
+    <w:lsdException w:name="Grid Table 5 Dark Accent 4" w:uiPriority="50"/>
+    <w:lsdException w:name="Grid Table 6 Colorful Accent 4" w:uiPriority="51"/>
+    <w:lsdException w:name="Grid Table 7 Colorful Accent 4" w:uiPriority="52"/>
+    <w:lsdException w:name="Grid Table 1 Light Accent 5" w:uiPriority="46"/>
+    <w:lsdException w:name="Grid Table 2 Accent 5" w:uiPriority="47"/>
+    <w:lsdException w:name="Grid Table 3 Accent 5" w:uiPriority="48"/>
+    <w:lsdException w:name="Grid Table 4 Accent 5" w:uiPriority="49"/>
+    <w:lsdException w:name="Grid Table 5 Dark Accent 5" w:uiPriority="50"/>
+    <w:lsdException w:name="Grid Table 6 Colorful Accent 5" w:uiPriority="51"/>
+    <w:lsdException w:name="Grid Table 7 Colorful Accent 5" w:uiPriority="52"/>
+    <w:lsdException w:name="Grid Table 1 Light Accent 6" w:uiPriority="46"/>
+    <w:lsdException w:name="Grid Table 2 Accent 6" w:uiPriority="47"/>
+    <w:lsdException w:name="Grid Table 3 Accent 6" w:uiPriority="48"/>
+    <w:lsdException w:name="Grid Table 4 Accent 6" w:uiPriority="49"/>
+    <w:lsdException w:name="Grid Table 5 Dark Accent 6" w:uiPriority="50"/>
+    <w:lsdException w:name="Grid Table 6 Colorful Accent 6" w:uiPriority="51"/>
+    <w:lsdException w:name="Grid Table 7 Colorful Accent 6" w:uiPriority="52"/>
+    <w:lsdException w:name="List Table 1 Light" w:uiPriority="46"/>
+    <w:lsdException w:name="List Table 2" w:uiPriority="47"/>
+    <w:lsdException w:name="List Table 3" w:uiPriority="48"/>
+    <w:lsdException w:name="List Table 4" w:uiPriority="49"/>
+    <w:lsdException w:name="List Table 5 Dark" w:uiPriority="50"/>
+    <w:lsdException w:name="List Table 6 Colorful" w:uiPriority="51"/>
+    <w:lsdException w:name="List Table 7 Colorful" w:uiPriority="52"/>
+    <w:lsdException w:name="List Table 1 Light Accent 1" w:uiPriority="46"/>
+    <w:lsdException w:name="List Table 2 Accent 1" w:uiPriority="47"/>
+    <w:lsdException w:name="List Table 3 Accent 1" w:uiPriority="48"/>
+    <w:lsdException w:name="List Table 4 Accent 1" w:uiPriority="49"/>
+    <w:lsdException w:name="List Table 5 Dark Accent 1" w:uiPriority="50"/>
+    <w:lsdException w:name="List Table 6 Colorful Accent 1" w:uiPriority="51"/>
+    <w:lsdException w:name="List Table 7 Colorful Accent 1" w:uiPriority="52"/>
+    <w:lsdException w:name="List Table 1 Light Accent 2" w:uiPriority="46"/>
+    <w:lsdException w:name="List Table 2 Accent 2" w:uiPriority="47"/>
+    <w:lsdException w:name="List Table 3 Accent 2" w:uiPriority="48"/>
+    <w:lsdException w:name="List Table 4 Accent 2" w:uiPriority="49"/>
+    <w:lsdException w:name="List Table 5 Dark Accent 2" w:uiPriority="50"/>
+    <w:lsdException w:name="List Table 6 Colorful Accent 2" w:uiPriority="51"/>
+    <w:lsdException w:name="List Table 7 Colorful Accent 2" w:uiPriority="52"/>
+    <w:lsdException w:name="List Table 1 Light Accent 3" w:uiPriority="46"/>
+    <w:lsdException w:name="List Table 2 Accent 3" w:uiPriority="47"/>
+    <w:lsdException w:name="List Table 3 Accent 3" w:uiPriority="48"/>
+    <w:lsdException w:name="List Table 4 Accent 3" w:uiPriority="49"/>
+    <w:lsdException w:name="List Table 5 Dark Accent 3" w:uiPriority="50"/>
+    <w:lsdException w:name="List Table 6 Colorful Accent 3" w:uiPriority="51"/>
+    <w:lsdException w:name="List Table 7 Colorful Accent 3" w:uiPriority="52"/>
+    <w:lsdException w:name="List Table 1 Light Accent 4" w:uiPriority="46"/>
+    <w:lsdException w:name="List Table 2 Accent 4" w:uiPriority="47"/>
+    <w:lsdException w:name="List Table 3 Accent 4" w:uiPriority="48"/>
+    <w:lsdException w:name="List Table 4 Accent 4" w:uiPriority="49"/>
+    <w:lsdException w:name="List Table 5 Dark Accent 4" w:uiPriority="50"/>
+    <w:lsdException w:name="List Table 6 Colorful Accent 4" w:uiPriority="51"/>
+    <w:lsdException w:name="List Table 7 Colorful Accent 4" w:uiPriority="52"/>
+    <w:lsdException w:name="List Table 1 Light Accent 5" w:uiPriority="46"/>
+    <w:lsdException w:name="List Table 2 Accent 5" w:uiPriority="47"/>
+    <w:lsdException w:name="List Table 3 Accent 5" w:uiPriority="48"/>
+    <w:lsdException w:name="List Table 4 Accent 5" w:uiPriority="49"/>
+    <w:lsdException w:name="List Table 5 Dark Accent 5" w:uiPriority="50"/>
+    <w:lsdException w:name="List Table 6 Colorful Accent 5" w:uiPriority="51"/>
+    <w:lsdException w:name="List Table 7 Colorful Accent 5" w:uiPriority="52"/>
+    <w:lsdException w:name="List Table 1 Light Accent 6" w:uiPriority="46"/>
+    <w:lsdException w:name="List Table 2 Accent 6" w:uiPriority="47"/>
+    <w:lsdException w:name="List Table 3 Accent 6" w:uiPriority="48"/>
+    <w:lsdException w:name="List Table 4 Accent 6" w:uiPriority="49"/>
+    <w:lsdException w:name="List Table 5 Dark Accent 6" w:uiPriority="50"/>
+    <w:lsdException w:name="List Table 6 Colorful Accent 6" w:uiPriority="51"/>
+    <w:lsdException w:name="List Table 7 Colorful Accent 6" w:uiPriority="52"/>
   </w:latentStyles>
   <w:style w:type="paragraph" w:default="1" w:styleId="Normal">
     <w:name w:val="Normal"/>
@@ -10551,196 +10847,6 @@
 </w:styles>
 </file>
 
-<file path=word/stylesWithEffects.xml><?xml version="1.0" encoding="utf-8"?>
-<w:styles xmlns:wpc="http://schemas.microsoft.com/office/word/2010/wordprocessingCanvas" xmlns:mc="http://schemas.openxmlformats.org/markup-compatibility/2006" xmlns:o="urn:schemas-microsoft-com:office:office" xmlns:r="http://schemas.openxmlformats.org/officeDocument/2006/relationships" xmlns:m="http://schemas.openxmlformats.org/officeDocument/2006/math" xmlns:v="urn:schemas-microsoft-com:vml" xmlns:wp14="http://schemas.microsoft.com/office/word/2010/wordprocessingDrawing" xmlns:wp="http://schemas.openxmlformats.org/drawingml/2006/wordprocessingDrawing" xmlns:w10="urn:schemas-microsoft-com:office:word" xmlns:w="http://schemas.openxmlformats.org/wordprocessingml/2006/main" xmlns:w14="http://schemas.microsoft.com/office/word/2010/wordml" xmlns:wpg="http://schemas.microsoft.com/office/word/2010/wordprocessingGroup" xmlns:wpi="http://schemas.microsoft.com/office/word/2010/wordprocessingInk" xmlns:wne="http://schemas.microsoft.com/office/word/2006/wordml" xmlns:wps="http://schemas.microsoft.com/office/word/2010/wordprocessingShape" mc:Ignorable="w14 wp14">
-  <w:docDefaults>
-    <w:rPrDefault>
-      <w:rPr>
-        <w:rFonts w:asciiTheme="minorHAnsi" w:eastAsiaTheme="minorEastAsia" w:hAnsiTheme="minorHAnsi" w:cstheme="minorBidi"/>
-        <w:sz w:val="22"/>
-        <w:szCs w:val="22"/>
-        <w:lang w:val="en-US" w:eastAsia="en-US" w:bidi="ar-SA"/>
-      </w:rPr>
-    </w:rPrDefault>
-    <w:pPrDefault>
-      <w:pPr>
-        <w:spacing w:after="200" w:line="276" w:lineRule="auto"/>
-      </w:pPr>
-    </w:pPrDefault>
-  </w:docDefaults>
-  <w:latentStyles w:defLockedState="0" w:defUIPriority="99" w:defSemiHidden="1" w:defUnhideWhenUsed="1" w:defQFormat="0" w:count="267">
-    <w:lsdException w:name="Normal" w:semiHidden="0" w:uiPriority="0" w:unhideWhenUsed="0" w:qFormat="1"/>
-    <w:lsdException w:name="heading 1" w:semiHidden="0" w:uiPriority="9" w:unhideWhenUsed="0" w:qFormat="1"/>
-    <w:lsdException w:name="heading 2" w:uiPriority="9" w:qFormat="1"/>
-    <w:lsdException w:name="heading 3" w:uiPriority="9" w:qFormat="1"/>
-    <w:lsdException w:name="heading 4" w:uiPriority="9" w:qFormat="1"/>
-    <w:lsdException w:name="heading 5" w:uiPriority="9" w:qFormat="1"/>
-    <w:lsdException w:name="heading 6" w:uiPriority="9" w:qFormat="1"/>
-    <w:lsdException w:name="heading 7" w:uiPriority="9" w:qFormat="1"/>
-    <w:lsdException w:name="heading 8" w:uiPriority="9" w:qFormat="1"/>
-    <w:lsdException w:name="heading 9" w:uiPriority="9" w:qFormat="1"/>
-    <w:lsdException w:name="toc 1" w:uiPriority="39"/>
-    <w:lsdException w:name="toc 2" w:uiPriority="39"/>
-    <w:lsdException w:name="toc 3" w:uiPriority="39"/>
-    <w:lsdException w:name="toc 4" w:uiPriority="39"/>
-    <w:lsdException w:name="toc 5" w:uiPriority="39"/>
-    <w:lsdException w:name="toc 6" w:uiPriority="39"/>
-    <w:lsdException w:name="toc 7" w:uiPriority="39"/>
-    <w:lsdException w:name="toc 8" w:uiPriority="39"/>
-    <w:lsdException w:name="toc 9" w:uiPriority="39"/>
-    <w:lsdException w:name="caption" w:uiPriority="35" w:qFormat="1"/>
-    <w:lsdException w:name="Title" w:semiHidden="0" w:uiPriority="10" w:unhideWhenUsed="0" w:qFormat="1"/>
-    <w:lsdException w:name="Default Paragraph Font" w:uiPriority="1"/>
-    <w:lsdException w:name="Subtitle" w:semiHidden="0" w:uiPriority="11" w:unhideWhenUsed="0" w:qFormat="1"/>
-    <w:lsdException w:name="Strong" w:semiHidden="0" w:uiPriority="22" w:unhideWhenUsed="0" w:qFormat="1"/>
-    <w:lsdException w:name="Emphasis" w:semiHidden="0" w:uiPriority="20" w:unhideWhenUsed="0" w:qFormat="1"/>
-    <w:lsdException w:name="Table Grid" w:semiHidden="0" w:uiPriority="59" w:unhideWhenUsed="0"/>
-    <w:lsdException w:name="Placeholder Text" w:unhideWhenUsed="0"/>
-    <w:lsdException w:name="No Spacing" w:semiHidden="0" w:uiPriority="1" w:unhideWhenUsed="0" w:qFormat="1"/>
-    <w:lsdException w:name="Light Shading" w:semiHidden="0" w:uiPriority="60" w:unhideWhenUsed="0"/>
-    <w:lsdException w:name="Light List" w:semiHidden="0" w:uiPriority="61" w:unhideWhenUsed="0"/>
-    <w:lsdException w:name="Light Grid" w:semiHidden="0" w:uiPriority="62" w:unhideWhenUsed="0"/>
-    <w:lsdException w:name="Medium Shading 1" w:semiHidden="0" w:uiPriority="63" w:unhideWhenUsed="0"/>
-    <w:lsdException w:name="Medium Shading 2" w:semiHidden="0" w:uiPriority="64" w:unhideWhenUsed="0"/>
-    <w:lsdException w:name="Medium List 1" w:semiHidden="0" w:uiPriority="65" w:unhideWhenUsed="0"/>
-    <w:lsdException w:name="Medium List 2" w:semiHidden="0" w:uiPriority="66" w:unhideWhenUsed="0"/>
-    <w:lsdException w:name="Medium Grid 1" w:semiHidden="0" w:uiPriority="67" w:unhideWhenUsed="0"/>
-    <w:lsdException w:name="Medium Grid 2" w:semiHidden="0" w:uiPriority="68" w:unhideWhenUsed="0"/>
-    <w:lsdException w:name="Medium Grid 3" w:semiHidden="0" w:uiPriority="69" w:unhideWhenUsed="0"/>
-    <w:lsdException w:name="Dark List" w:semiHidden="0" w:uiPriority="70" w:unhideWhenUsed="0"/>
-    <w:lsdException w:name="Colorful Shading" w:semiHidden="0" w:uiPriority="71" w:unhideWhenUsed="0"/>
-    <w:lsdException w:name="Colorful List" w:semiHidden="0" w:uiPriority="72" w:unhideWhenUsed="0"/>
-    <w:lsdException w:name="Colorful Grid" w:semiHidden="0" w:uiPriority="73" w:unhideWhenUsed="0"/>
-    <w:lsdException w:name="Light Shading Accent 1" w:semiHidden="0" w:uiPriority="60" w:unhideWhenUsed="0"/>
-    <w:lsdException w:name="Light List Accent 1" w:semiHidden="0" w:uiPriority="61" w:unhideWhenUsed="0"/>
-    <w:lsdException w:name="Light Grid Accent 1" w:semiHidden="0" w:uiPriority="62" w:unhideWhenUsed="0"/>
-    <w:lsdException w:name="Medium Shading 1 Accent 1" w:semiHidden="0" w:uiPriority="63" w:unhideWhenUsed="0"/>
-    <w:lsdException w:name="Medium Shading 2 Accent 1" w:semiHidden="0" w:uiPriority="64" w:unhideWhenUsed="0"/>
-    <w:lsdException w:name="Medium List 1 Accent 1" w:semiHidden="0" w:uiPriority="65" w:unhideWhenUsed="0"/>
-    <w:lsdException w:name="Revision" w:unhideWhenUsed="0"/>
-    <w:lsdException w:name="List Paragraph" w:semiHidden="0" w:uiPriority="34" w:unhideWhenUsed="0" w:qFormat="1"/>
-    <w:lsdException w:name="Quote" w:semiHidden="0" w:uiPriority="29" w:unhideWhenUsed="0" w:qFormat="1"/>
-    <w:lsdException w:name="Intense Quote" w:semiHidden="0" w:uiPriority="30" w:unhideWhenUsed="0" w:qFormat="1"/>
-    <w:lsdException w:name="Medium List 2 Accent 1" w:semiHidden="0" w:uiPriority="66" w:unhideWhenUsed="0"/>
-    <w:lsdException w:name="Medium Grid 1 Accent 1" w:semiHidden="0" w:uiPriority="67" w:unhideWhenUsed="0"/>
-    <w:lsdException w:name="Medium Grid 2 Accent 1" w:semiHidden="0" w:uiPriority="68" w:unhideWhenUsed="0"/>
-    <w:lsdException w:name="Medium Grid 3 Accent 1" w:semiHidden="0" w:uiPriority="69" w:unhideWhenUsed="0"/>
-    <w:lsdException w:name="Dark List Accent 1" w:semiHidden="0" w:uiPriority="70" w:unhideWhenUsed="0"/>
-    <w:lsdException w:name="Colorful Shading Accent 1" w:semiHidden="0" w:uiPriority="71" w:unhideWhenUsed="0"/>
-    <w:lsdException w:name="Colorful List Accent 1" w:semiHidden="0" w:uiPriority="72" w:unhideWhenUsed="0"/>
-    <w:lsdException w:name="Colorful Grid Accent 1" w:semiHidden="0" w:uiPriority="73" w:unhideWhenUsed="0"/>
-    <w:lsdException w:name="Light Shading Accent 2" w:semiHidden="0" w:uiPriority="60" w:unhideWhenUsed="0"/>
-    <w:lsdException w:name="Light List Accent 2" w:semiHidden="0" w:uiPriority="61" w:unhideWhenUsed="0"/>
-    <w:lsdException w:name="Light Grid Accent 2" w:semiHidden="0" w:uiPriority="62" w:unhideWhenUsed="0"/>
-    <w:lsdException w:name="Medium Shading 1 Accent 2" w:semiHidden="0" w:uiPriority="63" w:unhideWhenUsed="0"/>
-    <w:lsdException w:name="Medium Shading 2 Accent 2" w:semiHidden="0" w:uiPriority="64" w:unhideWhenUsed="0"/>
-    <w:lsdException w:name="Medium List 1 Accent 2" w:semiHidden="0" w:uiPriority="65" w:unhideWhenUsed="0"/>
-    <w:lsdException w:name="Medium List 2 Accent 2" w:semiHidden="0" w:uiPriority="66" w:unhideWhenUsed="0"/>
-    <w:lsdException w:name="Medium Grid 1 Accent 2" w:semiHidden="0" w:uiPriority="67" w:unhideWhenUsed="0"/>
-    <w:lsdException w:name="Medium Grid 2 Accent 2" w:semiHidden="0" w:uiPriority="68" w:unhideWhenUsed="0"/>
-    <w:lsdException w:name="Medium Grid 3 Accent 2" w:semiHidden="0" w:uiPriority="69" w:unhideWhenUsed="0"/>
-    <w:lsdException w:name="Dark List Accent 2" w:semiHidden="0" w:uiPriority="70" w:unhideWhenUsed="0"/>
-    <w:lsdException w:name="Colorful Shading Accent 2" w:semiHidden="0" w:uiPriority="71" w:unhideWhenUsed="0"/>
-    <w:lsdException w:name="Colorful List Accent 2" w:semiHidden="0" w:uiPriority="72" w:unhideWhenUsed="0"/>
-    <w:lsdException w:name="Colorful Grid Accent 2" w:semiHidden="0" w:uiPriority="73" w:unhideWhenUsed="0"/>
-    <w:lsdException w:name="Light Shading Accent 3" w:semiHidden="0" w:uiPriority="60" w:unhideWhenUsed="0"/>
-    <w:lsdException w:name="Light List Accent 3" w:semiHidden="0" w:uiPriority="61" w:unhideWhenUsed="0"/>
-    <w:lsdException w:name="Light Grid Accent 3" w:semiHidden="0" w:uiPriority="62" w:unhideWhenUsed="0"/>
-    <w:lsdException w:name="Medium Shading 1 Accent 3" w:semiHidden="0" w:uiPriority="63" w:unhideWhenUsed="0"/>
-    <w:lsdException w:name="Medium Shading 2 Accent 3" w:semiHidden="0" w:uiPriority="64" w:unhideWhenUsed="0"/>
-    <w:lsdException w:name="Medium List 1 Accent 3" w:semiHidden="0" w:uiPriority="65" w:unhideWhenUsed="0"/>
-    <w:lsdException w:name="Medium List 2 Accent 3" w:semiHidden="0" w:uiPriority="66" w:unhideWhenUsed="0"/>
-    <w:lsdException w:name="Medium Grid 1 Accent 3" w:semiHidden="0" w:uiPriority="67" w:unhideWhenUsed="0"/>
-    <w:lsdException w:name="Medium Grid 2 Accent 3" w:semiHidden="0" w:uiPriority="68" w:unhideWhenUsed="0"/>
-    <w:lsdException w:name="Medium Grid 3 Accent 3" w:semiHidden="0" w:uiPriority="69" w:unhideWhenUsed="0"/>
-    <w:lsdException w:name="Dark List Accent 3" w:semiHidden="0" w:uiPriority="70" w:unhideWhenUsed="0"/>
-    <w:lsdException w:name="Colorful Shading Accent 3" w:semiHidden="0" w:uiPriority="71" w:unhideWhenUsed="0"/>
-    <w:lsdException w:name="Colorful List Accent 3" w:semiHidden="0" w:uiPriority="72" w:unhideWhenUsed="0"/>
-    <w:lsdException w:name="Colorful Grid Accent 3" w:semiHidden="0" w:uiPriority="73" w:unhideWhenUsed="0"/>
-    <w:lsdException w:name="Light Shading Accent 4" w:semiHidden="0" w:uiPriority="60" w:unhideWhenUsed="0"/>
-    <w:lsdException w:name="Light List Accent 4" w:semiHidden="0" w:uiPriority="61" w:unhideWhenUsed="0"/>
-    <w:lsdException w:name="Light Grid Accent 4" w:semiHidden="0" w:uiPriority="62" w:unhideWhenUsed="0"/>
-    <w:lsdException w:name="Medium Shading 1 Accent 4" w:semiHidden="0" w:uiPriority="63" w:unhideWhenUsed="0"/>
-    <w:lsdException w:name="Medium Shading 2 Accent 4" w:semiHidden="0" w:uiPriority="64" w:unhideWhenUsed="0"/>
-    <w:lsdException w:name="Medium List 1 Accent 4" w:semiHidden="0" w:uiPriority="65" w:unhideWhenUsed="0"/>
-    <w:lsdException w:name="Medium List 2 Accent 4" w:semiHidden="0" w:uiPriority="66" w:unhideWhenUsed="0"/>
-    <w:lsdException w:name="Medium Grid 1 Accent 4" w:semiHidden="0" w:uiPriority="67" w:unhideWhenUsed="0"/>
-    <w:lsdException w:name="Medium Grid 2 Accent 4" w:semiHidden="0" w:uiPriority="68" w:unhideWhenUsed="0"/>
-    <w:lsdException w:name="Medium Grid 3 Accent 4" w:semiHidden="0" w:uiPriority="69" w:unhideWhenUsed="0"/>
-    <w:lsdException w:name="Dark List Accent 4" w:semiHidden="0" w:uiPriority="70" w:unhideWhenUsed="0"/>
-    <w:lsdException w:name="Colorful Shading Accent 4" w:semiHidden="0" w:uiPriority="71" w:unhideWhenUsed="0"/>
-    <w:lsdException w:name="Colorful List Accent 4" w:semiHidden="0" w:uiPriority="72" w:unhideWhenUsed="0"/>
-    <w:lsdException w:name="Colorful Grid Accent 4" w:semiHidden="0" w:uiPriority="73" w:unhideWhenUsed="0"/>
-    <w:lsdException w:name="Light Shading Accent 5" w:semiHidden="0" w:uiPriority="60" w:unhideWhenUsed="0"/>
-    <w:lsdException w:name="Light List Accent 5" w:semiHidden="0" w:uiPriority="61" w:unhideWhenUsed="0"/>
-    <w:lsdException w:name="Light Grid Accent 5" w:semiHidden="0" w:uiPriority="62" w:unhideWhenUsed="0"/>
-    <w:lsdException w:name="Medium Shading 1 Accent 5" w:semiHidden="0" w:uiPriority="63" w:unhideWhenUsed="0"/>
-    <w:lsdException w:name="Medium Shading 2 Accent 5" w:semiHidden="0" w:uiPriority="64" w:unhideWhenUsed="0"/>
-    <w:lsdException w:name="Medium List 1 Accent 5" w:semiHidden="0" w:uiPriority="65" w:unhideWhenUsed="0"/>
-    <w:lsdException w:name="Medium List 2 Accent 5" w:semiHidden="0" w:uiPriority="66" w:unhideWhenUsed="0"/>
-    <w:lsdException w:name="Medium Grid 1 Accent 5" w:semiHidden="0" w:uiPriority="67" w:unhideWhenUsed="0"/>
-    <w:lsdException w:name="Medium Grid 2 Accent 5" w:semiHidden="0" w:uiPriority="68" w:unhideWhenUsed="0"/>
-    <w:lsdException w:name="Medium Grid 3 Accent 5" w:semiHidden="0" w:uiPriority="69" w:unhideWhenUsed="0"/>
-    <w:lsdException w:name="Dark List Accent 5" w:semiHidden="0" w:uiPriority="70" w:unhideWhenUsed="0"/>
-    <w:lsdException w:name="Colorful Shading Accent 5" w:semiHidden="0" w:uiPriority="71" w:unhideWhenUsed="0"/>
-    <w:lsdException w:name="Colorful List Accent 5" w:semiHidden="0" w:uiPriority="72" w:unhideWhenUsed="0"/>
-    <w:lsdException w:name="Colorful Grid Accent 5" w:semiHidden="0" w:uiPriority="73" w:unhideWhenUsed="0"/>
-    <w:lsdException w:name="Light Shading Accent 6" w:semiHidden="0" w:uiPriority="60" w:unhideWhenUsed="0"/>
-    <w:lsdException w:name="Light List Accent 6" w:semiHidden="0" w:uiPriority="61" w:unhideWhenUsed="0"/>
-    <w:lsdException w:name="Light Grid Accent 6" w:semiHidden="0" w:uiPriority="62" w:unhideWhenUsed="0"/>
-    <w:lsdException w:name="Medium Shading 1 Accent 6" w:semiHidden="0" w:uiPriority="63" w:unhideWhenUsed="0"/>
-    <w:lsdException w:name="Medium Shading 2 Accent 6" w:semiHidden="0" w:uiPriority="64" w:unhideWhenUsed="0"/>
-    <w:lsdException w:name="Medium List 1 Accent 6" w:semiHidden="0" w:uiPriority="65" w:unhideWhenUsed="0"/>
-    <w:lsdException w:name="Medium List 2 Accent 6" w:semiHidden="0" w:uiPriority="66" w:unhideWhenUsed="0"/>
-    <w:lsdException w:name="Medium Grid 1 Accent 6" w:semiHidden="0" w:uiPriority="67" w:unhideWhenUsed="0"/>
-    <w:lsdException w:name="Medium Grid 2 Accent 6" w:semiHidden="0" w:uiPriority="68" w:unhideWhenUsed="0"/>
-    <w:lsdException w:name="Medium Grid 3 Accent 6" w:semiHidden="0" w:uiPriority="69" w:unhideWhenUsed="0"/>
-    <w:lsdException w:name="Dark List Accent 6" w:semiHidden="0" w:uiPriority="70" w:unhideWhenUsed="0"/>
-    <w:lsdException w:name="Colorful Shading Accent 6" w:semiHidden="0" w:uiPriority="71" w:unhideWhenUsed="0"/>
-    <w:lsdException w:name="Colorful List Accent 6" w:semiHidden="0" w:uiPriority="72" w:unhideWhenUsed="0"/>
-    <w:lsdException w:name="Colorful Grid Accent 6" w:semiHidden="0" w:uiPriority="73" w:unhideWhenUsed="0"/>
-    <w:lsdException w:name="Subtle Emphasis" w:semiHidden="0" w:uiPriority="19" w:unhideWhenUsed="0" w:qFormat="1"/>
-    <w:lsdException w:name="Intense Emphasis" w:semiHidden="0" w:uiPriority="21" w:unhideWhenUsed="0" w:qFormat="1"/>
-    <w:lsdException w:name="Subtle Reference" w:semiHidden="0" w:uiPriority="31" w:unhideWhenUsed="0" w:qFormat="1"/>
-    <w:lsdException w:name="Intense Reference" w:semiHidden="0" w:uiPriority="32" w:unhideWhenUsed="0" w:qFormat="1"/>
-    <w:lsdException w:name="Book Title" w:semiHidden="0" w:uiPriority="33" w:unhideWhenUsed="0" w:qFormat="1"/>
-    <w:lsdException w:name="Bibliography" w:uiPriority="37"/>
-    <w:lsdException w:name="TOC Heading" w:uiPriority="39" w:qFormat="1"/>
-  </w:latentStyles>
-  <w:style w:type="paragraph" w:default="1" w:styleId="Normal">
-    <w:name w:val="Normal"/>
-    <w:qFormat/>
-  </w:style>
-  <w:style w:type="character" w:default="1" w:styleId="DefaultParagraphFont">
-    <w:name w:val="Default Paragraph Font"/>
-    <w:uiPriority w:val="1"/>
-    <w:semiHidden/>
-    <w:unhideWhenUsed/>
-  </w:style>
-  <w:style w:type="table" w:default="1" w:styleId="TableNormal">
-    <w:name w:val="Normal Table"/>
-    <w:uiPriority w:val="99"/>
-    <w:semiHidden/>
-    <w:unhideWhenUsed/>
-    <w:tblPr>
-      <w:tblInd w:w="0" w:type="dxa"/>
-      <w:tblCellMar>
-        <w:top w:w="0" w:type="dxa"/>
-        <w:left w:w="108" w:type="dxa"/>
-        <w:bottom w:w="0" w:type="dxa"/>
-        <w:right w:w="108" w:type="dxa"/>
-      </w:tblCellMar>
-    </w:tblPr>
-  </w:style>
-  <w:style w:type="numbering" w:default="1" w:styleId="NoList">
-    <w:name w:val="No List"/>
-    <w:uiPriority w:val="99"/>
-    <w:semiHidden/>
-    <w:unhideWhenUsed/>
-  </w:style>
-</w:styles>
-</file>
-
 <file path=word/theme/theme1.xml><?xml version="1.0" encoding="utf-8"?>
 <a:theme xmlns:a="http://schemas.openxmlformats.org/drawingml/2006/main" name="Office Theme">
   <a:themeElements>
@@ -11195,7 +11301,7 @@
 </file>
 
 <file path=customXml/itemProps3.xml><?xml version="1.0" encoding="utf-8"?>
-<ds:datastoreItem xmlns:ds="http://schemas.openxmlformats.org/officeDocument/2006/customXml" ds:itemID="{FFBE83FD-F8B4-4965-90E3-13B5CE47EBB2}">
+<ds:datastoreItem xmlns:ds="http://schemas.openxmlformats.org/officeDocument/2006/customXml" ds:itemID="{D68D2CA1-AAEB-4934-BD20-E901EB4DE805}">
   <ds:schemaRefs>
     <ds:schemaRef ds:uri="http://schemas.openxmlformats.org/officeDocument/2006/bibliography"/>
   </ds:schemaRefs>

</xml_diff>